<commit_message>
doc: update daily standup meeting 15 notes
</commit_message>
<xml_diff>
--- a/Documents/Meeting Minutes/daily_standup_meeting_15.docx
+++ b/Documents/Meeting Minutes/daily_standup_meeting_15.docx
@@ -11,10 +11,10 @@
       <w:tblPr>
         <w:tblW w:w="0" w:type="dxa"/>
         <w:tblBorders>
-          <w:top w:val="outset" w:color="auto" w:sz="6" w:space="0"/>
-          <w:left w:val="outset" w:color="auto" w:sz="6" w:space="0"/>
-          <w:bottom w:val="outset" w:color="auto" w:sz="6" w:space="0"/>
-          <w:right w:val="outset" w:color="auto" w:sz="6" w:space="0"/>
+          <w:top w:val="outset" w:sz="6" w:space="0" w:color="auto"/>
+          <w:left w:val="outset" w:sz="6" w:space="0" w:color="auto"/>
+          <w:bottom w:val="outset" w:sz="6" w:space="0" w:color="auto"/>
+          <w:right w:val="outset" w:sz="6" w:space="0" w:color="auto"/>
         </w:tblBorders>
         <w:tblCellMar>
           <w:left w:w="0" w:type="dxa"/>
@@ -34,16 +34,24 @@
           <w:tcPr>
             <w:tcW w:w="4500" w:type="dxa"/>
             <w:tcBorders>
-              <w:top w:val="single" w:color="auto" w:sz="6" w:space="0"/>
-              <w:left w:val="single" w:color="auto" w:sz="6" w:space="0"/>
-              <w:bottom w:val="single" w:color="auto" w:sz="6" w:space="0"/>
-              <w:right w:val="single" w:color="auto" w:sz="6" w:space="0"/>
+              <w:top w:val="single" w:sz="6" w:space="0" w:color="auto"/>
+              <w:left w:val="single" w:sz="6" w:space="0" w:color="auto"/>
+              <w:bottom w:val="single" w:sz="6" w:space="0" w:color="auto"/>
+              <w:right w:val="single" w:sz="6" w:space="0" w:color="auto"/>
             </w:tcBorders>
             <w:hideMark/>
           </w:tcPr>
           <w:p>
             <w:r>
-              <w:t>Project Name: GoCar Ltd. </w:t>
+              <w:t xml:space="preserve">Project Name: </w:t>
+            </w:r>
+            <w:proofErr w:type="spellStart"/>
+            <w:r>
+              <w:t>GoCar</w:t>
+            </w:r>
+            <w:proofErr w:type="spellEnd"/>
+            <w:r>
+              <w:t xml:space="preserve"> Ltd. </w:t>
             </w:r>
           </w:p>
         </w:tc>
@@ -51,16 +59,24 @@
           <w:tcPr>
             <w:tcW w:w="4500" w:type="dxa"/>
             <w:tcBorders>
-              <w:top w:val="single" w:color="auto" w:sz="6" w:space="0"/>
-              <w:left w:val="single" w:color="auto" w:sz="6" w:space="0"/>
-              <w:bottom w:val="single" w:color="auto" w:sz="6" w:space="0"/>
-              <w:right w:val="single" w:color="auto" w:sz="6" w:space="0"/>
+              <w:top w:val="single" w:sz="6" w:space="0" w:color="auto"/>
+              <w:left w:val="single" w:sz="6" w:space="0" w:color="auto"/>
+              <w:bottom w:val="single" w:sz="6" w:space="0" w:color="auto"/>
+              <w:right w:val="single" w:sz="6" w:space="0" w:color="auto"/>
             </w:tcBorders>
             <w:hideMark/>
           </w:tcPr>
           <w:p>
             <w:r>
-              <w:t>Group Name: GoCar Ltd. </w:t>
+              <w:t xml:space="preserve">Group Name: </w:t>
+            </w:r>
+            <w:proofErr w:type="spellStart"/>
+            <w:r>
+              <w:t>GoCar</w:t>
+            </w:r>
+            <w:proofErr w:type="spellEnd"/>
+            <w:r>
+              <w:t xml:space="preserve"> Ltd. </w:t>
             </w:r>
           </w:p>
         </w:tc>
@@ -73,10 +89,10 @@
           <w:tcPr>
             <w:tcW w:w="4500" w:type="dxa"/>
             <w:tcBorders>
-              <w:top w:val="single" w:color="auto" w:sz="6" w:space="0"/>
-              <w:left w:val="single" w:color="auto" w:sz="6" w:space="0"/>
-              <w:bottom w:val="single" w:color="auto" w:sz="6" w:space="0"/>
-              <w:right w:val="single" w:color="auto" w:sz="6" w:space="0"/>
+              <w:top w:val="single" w:sz="6" w:space="0" w:color="auto"/>
+              <w:left w:val="single" w:sz="6" w:space="0" w:color="auto"/>
+              <w:bottom w:val="single" w:sz="6" w:space="0" w:color="auto"/>
+              <w:right w:val="single" w:sz="6" w:space="0" w:color="auto"/>
             </w:tcBorders>
             <w:hideMark/>
           </w:tcPr>
@@ -98,10 +114,10 @@
           <w:tcPr>
             <w:tcW w:w="4500" w:type="dxa"/>
             <w:tcBorders>
-              <w:top w:val="single" w:color="auto" w:sz="6" w:space="0"/>
-              <w:left w:val="single" w:color="auto" w:sz="6" w:space="0"/>
-              <w:bottom w:val="single" w:color="auto" w:sz="6" w:space="0"/>
-              <w:right w:val="single" w:color="auto" w:sz="6" w:space="0"/>
+              <w:top w:val="single" w:sz="6" w:space="0" w:color="auto"/>
+              <w:left w:val="single" w:sz="6" w:space="0" w:color="auto"/>
+              <w:bottom w:val="single" w:sz="6" w:space="0" w:color="auto"/>
+              <w:right w:val="single" w:sz="6" w:space="0" w:color="auto"/>
             </w:tcBorders>
             <w:hideMark/>
           </w:tcPr>
@@ -150,7 +166,7 @@
       <w:pPr>
         <w:numPr>
           <w:ilvl w:val="0"/>
-          <w:numId w:val="1"/>
+          <w:numId w:val="5"/>
         </w:numPr>
       </w:pPr>
       <w:r>
@@ -167,43 +183,6 @@
       </w:r>
       <w:r>
         <w:tab/>
-      </w:r>
-      <w:r>
-        <w:t>Attended? YES/NO   </w:t>
-      </w:r>
-    </w:p>
-    <w:p>
-      <w:pPr>
-        <w:numPr>
-          <w:ilvl w:val="0"/>
-          <w:numId w:val="2"/>
-        </w:numPr>
-      </w:pPr>
-      <w:r>
-        <w:t>Name:</w:t>
-      </w:r>
-      <w:r>
-        <w:tab/>
-      </w:r>
-      <w:r>
-        <w:t xml:space="preserve">Favour Esset </w:t>
-      </w:r>
-      <w:r>
-        <w:tab/>
-      </w:r>
-      <w:r>
-        <w:tab/>
-      </w:r>
-      <w:r>
-        <w:tab/>
-      </w:r>
-      <w:r>
-        <w:tab/>
-      </w:r>
-      <w:r>
-        <w:tab/>
-      </w:r>
-      <w:r>
         <w:t xml:space="preserve">Attended? </w:t>
       </w:r>
       <w:r>
@@ -213,27 +192,25 @@
         <w:t>YES</w:t>
       </w:r>
       <w:r>
-        <w:t>/NO </w:t>
+        <w:t xml:space="preserve"> </w:t>
+      </w:r>
+      <w:r>
+        <w:t>/NO   </w:t>
       </w:r>
     </w:p>
     <w:p>
       <w:pPr>
         <w:numPr>
           <w:ilvl w:val="0"/>
-          <w:numId w:val="3"/>
+          <w:numId w:val="6"/>
         </w:numPr>
-        <w:rPr/>
-      </w:pPr>
-      <w:r>
-        <w:rPr/>
+      </w:pPr>
+      <w:r>
         <w:t>Name:</w:t>
       </w:r>
       <w:r>
         <w:tab/>
-      </w:r>
-      <w:r>
-        <w:rPr/>
-        <w:t>Koller Melanie Turinabo</w:t>
+        <w:t xml:space="preserve">Favour Esset </w:t>
       </w:r>
       <w:r>
         <w:tab/>
@@ -245,58 +222,10 @@
         <w:tab/>
       </w:r>
       <w:r>
-        <w:rPr/>
-        <w:t xml:space="preserve">Attended? </w:t>
-      </w:r>
-      <w:r>
-        <w:rPr>
-          <w:rFonts w:ascii="Aptos" w:hAnsi="Aptos" w:eastAsia="Aptos" w:cs="Aptos"/>
-          <w:noProof w:val="0"/>
-          <w:sz w:val="22"/>
-          <w:szCs w:val="22"/>
-          <w:highlight w:val="green"/>
-          <w:lang w:val="en-GB"/>
-        </w:rPr>
-        <w:t>YES</w:t>
-      </w:r>
-      <w:r>
-        <w:rPr/>
-        <w:t>/NO  </w:t>
-      </w:r>
-    </w:p>
-    <w:p>
-      <w:pPr>
-        <w:numPr>
-          <w:ilvl w:val="0"/>
-          <w:numId w:val="4"/>
-        </w:numPr>
-        <w:rPr/>
-      </w:pPr>
-      <w:r>
-        <w:rPr/>
-        <w:t>Name:</w:t>
-      </w:r>
-      <w:r>
         <w:tab/>
       </w:r>
       <w:r>
-        <w:rPr/>
-        <w:t>Samuel Kingsley</w:t>
-      </w:r>
-      <w:r>
         <w:tab/>
-      </w:r>
-      <w:r>
-        <w:tab/>
-      </w:r>
-      <w:r>
-        <w:tab/>
-      </w:r>
-      <w:r>
-        <w:tab/>
-      </w:r>
-      <w:r>
-        <w:rPr/>
         <w:t xml:space="preserve">Attended? </w:t>
       </w:r>
       <w:r>
@@ -306,29 +235,28 @@
         <w:t>YES</w:t>
       </w:r>
       <w:r>
-        <w:rPr/>
-        <w:t>/NO  </w:t>
+        <w:t>/NO </w:t>
       </w:r>
     </w:p>
     <w:p>
       <w:pPr>
         <w:numPr>
           <w:ilvl w:val="0"/>
-          <w:numId w:val="5"/>
+          <w:numId w:val="7"/>
         </w:numPr>
-        <w:rPr/>
-      </w:pPr>
-      <w:r>
-        <w:rPr/>
+      </w:pPr>
+      <w:r>
         <w:t>Name:</w:t>
       </w:r>
       <w:r>
         <w:tab/>
-      </w:r>
-      <w:r>
-        <w:rPr/>
-        <w:t>Iwuagwu Nkem</w:t>
-      </w:r>
+        <w:t xml:space="preserve">Koller Melanie </w:t>
+      </w:r>
+      <w:proofErr w:type="spellStart"/>
+      <w:r>
+        <w:t>Turinabo</w:t>
+      </w:r>
+      <w:proofErr w:type="spellEnd"/>
       <w:r>
         <w:tab/>
       </w:r>
@@ -337,22 +265,94 @@
       </w:r>
       <w:r>
         <w:tab/>
-      </w:r>
-      <w:r>
-        <w:tab/>
-      </w:r>
-      <w:r>
-        <w:rPr/>
         <w:t xml:space="preserve">Attended? </w:t>
       </w:r>
       <w:r>
         <w:rPr>
-          <w:color w:val="70AD47" w:themeColor="accent6" w:themeTint="FF" w:themeShade="FF"/>
+          <w:rFonts w:ascii="Aptos" w:eastAsia="Aptos" w:hAnsi="Aptos" w:cs="Aptos"/>
+          <w:highlight w:val="green"/>
         </w:rPr>
         <w:t>YES</w:t>
       </w:r>
       <w:r>
-        <w:rPr/>
+        <w:t>/NO  </w:t>
+      </w:r>
+    </w:p>
+    <w:p>
+      <w:pPr>
+        <w:numPr>
+          <w:ilvl w:val="0"/>
+          <w:numId w:val="8"/>
+        </w:numPr>
+      </w:pPr>
+      <w:r>
+        <w:t>Name:</w:t>
+      </w:r>
+      <w:r>
+        <w:tab/>
+      </w:r>
+      <w:r>
+        <w:t>Samuel Kingsley</w:t>
+      </w:r>
+      <w:r>
+        <w:tab/>
+      </w:r>
+      <w:r>
+        <w:tab/>
+      </w:r>
+      <w:r>
+        <w:tab/>
+      </w:r>
+      <w:r>
+        <w:tab/>
+        <w:t xml:space="preserve">Attended? </w:t>
+      </w:r>
+      <w:r>
+        <w:rPr>
+          <w:highlight w:val="green"/>
+        </w:rPr>
+        <w:t>YES</w:t>
+      </w:r>
+      <w:r>
+        <w:t>/NO  </w:t>
+      </w:r>
+    </w:p>
+    <w:p>
+      <w:pPr>
+        <w:numPr>
+          <w:ilvl w:val="0"/>
+          <w:numId w:val="9"/>
+        </w:numPr>
+      </w:pPr>
+      <w:r>
+        <w:t>Name:</w:t>
+      </w:r>
+      <w:r>
+        <w:tab/>
+      </w:r>
+      <w:r>
+        <w:t>Iwuagwu Nkem</w:t>
+      </w:r>
+      <w:r>
+        <w:tab/>
+      </w:r>
+      <w:r>
+        <w:tab/>
+      </w:r>
+      <w:r>
+        <w:tab/>
+      </w:r>
+      <w:r>
+        <w:tab/>
+        <w:t xml:space="preserve">Attended? </w:t>
+      </w:r>
+      <w:r>
+        <w:rPr>
+          <w:color w:val="70AD47" w:themeColor="accent6"/>
+        </w:rPr>
+        <w:t>YES</w:t>
+      </w:r>
+      <w:r>
         <w:t>/NO </w:t>
       </w:r>
     </w:p>
@@ -383,7 +383,7 @@
       <w:pPr>
         <w:numPr>
           <w:ilvl w:val="0"/>
-          <w:numId w:val="6"/>
+          <w:numId w:val="10"/>
         </w:numPr>
       </w:pPr>
       <w:r>
@@ -394,255 +394,50 @@
       <w:pPr>
         <w:ind w:left="720"/>
         <w:rPr>
-          <w:rFonts w:ascii="Aptos" w:hAnsi="Aptos" w:eastAsia="Aptos" w:cs="Aptos"/>
-          <w:noProof w:val="0"/>
-          <w:sz w:val="22"/>
-          <w:szCs w:val="22"/>
-          <w:lang w:val="en-GB"/>
+          <w:rFonts w:ascii="Aptos" w:eastAsia="Aptos" w:hAnsi="Aptos" w:cs="Aptos"/>
         </w:rPr>
       </w:pPr>
       <w:r>
-        <w:rPr/>
         <w:t> </w:t>
       </w:r>
       <w:r>
         <w:rPr>
-          <w:rFonts w:ascii="Aptos" w:hAnsi="Aptos" w:eastAsia="Aptos" w:cs="Aptos"/>
-          <w:b w:val="0"/>
-          <w:bCs w:val="0"/>
-          <w:i w:val="0"/>
-          <w:iCs w:val="0"/>
-          <w:caps w:val="0"/>
-          <w:smallCaps w:val="0"/>
-          <w:noProof w:val="0"/>
-          <w:color w:val="000000" w:themeColor="text1" w:themeTint="FF" w:themeShade="FF"/>
-          <w:sz w:val="22"/>
-          <w:szCs w:val="22"/>
-          <w:lang w:val="en-GB"/>
+          <w:rFonts w:ascii="Aptos" w:eastAsia="Aptos" w:hAnsi="Aptos" w:cs="Aptos"/>
+          <w:color w:val="000000" w:themeColor="text1"/>
         </w:rPr>
         <w:t xml:space="preserve"> Began test cases for </w:t>
       </w:r>
+      <w:proofErr w:type="spellStart"/>
       <w:r>
         <w:rPr>
-          <w:rFonts w:ascii="Aptos" w:hAnsi="Aptos" w:eastAsia="Aptos" w:cs="Aptos"/>
-          <w:b w:val="0"/>
-          <w:bCs w:val="0"/>
-          <w:i w:val="0"/>
-          <w:iCs w:val="0"/>
-          <w:caps w:val="0"/>
-          <w:smallCaps w:val="0"/>
-          <w:noProof w:val="0"/>
-          <w:color w:val="000000" w:themeColor="text1" w:themeTint="FF" w:themeShade="FF"/>
-          <w:sz w:val="22"/>
-          <w:szCs w:val="22"/>
-          <w:lang w:val="en-GB"/>
+          <w:rFonts w:ascii="Aptos" w:eastAsia="Aptos" w:hAnsi="Aptos" w:cs="Aptos"/>
+          <w:color w:val="000000" w:themeColor="text1"/>
         </w:rPr>
         <w:t>clientValidator</w:t>
       </w:r>
+      <w:proofErr w:type="spellEnd"/>
       <w:r>
         <w:rPr>
-          <w:rFonts w:ascii="Aptos" w:hAnsi="Aptos" w:eastAsia="Aptos" w:cs="Aptos"/>
-          <w:b w:val="0"/>
-          <w:bCs w:val="0"/>
-          <w:i w:val="0"/>
-          <w:iCs w:val="0"/>
-          <w:caps w:val="0"/>
-          <w:smallCaps w:val="0"/>
-          <w:noProof w:val="0"/>
-          <w:color w:val="000000" w:themeColor="text1" w:themeTint="FF" w:themeShade="FF"/>
-          <w:sz w:val="22"/>
-          <w:szCs w:val="22"/>
-          <w:lang w:val="en-GB"/>
+          <w:rFonts w:ascii="Aptos" w:eastAsia="Aptos" w:hAnsi="Aptos" w:cs="Aptos"/>
+          <w:color w:val="000000" w:themeColor="text1"/>
         </w:rPr>
         <w:t xml:space="preserve"> and </w:t>
       </w:r>
+      <w:proofErr w:type="spellStart"/>
       <w:r>
         <w:rPr>
-          <w:rFonts w:ascii="Aptos" w:hAnsi="Aptos" w:eastAsia="Aptos" w:cs="Aptos"/>
-          <w:b w:val="0"/>
-          <w:bCs w:val="0"/>
-          <w:i w:val="0"/>
-          <w:iCs w:val="0"/>
-          <w:caps w:val="0"/>
-          <w:smallCaps w:val="0"/>
-          <w:noProof w:val="0"/>
-          <w:color w:val="000000" w:themeColor="text1" w:themeTint="FF" w:themeShade="FF"/>
-          <w:sz w:val="22"/>
-          <w:szCs w:val="22"/>
-          <w:lang w:val="en-GB"/>
+          <w:rFonts w:ascii="Aptos" w:eastAsia="Aptos" w:hAnsi="Aptos" w:cs="Aptos"/>
+          <w:color w:val="000000" w:themeColor="text1"/>
         </w:rPr>
         <w:t>rentalValidator</w:t>
       </w:r>
+      <w:proofErr w:type="spellEnd"/>
       <w:r>
         <w:rPr>
-          <w:rFonts w:ascii="Aptos" w:hAnsi="Aptos" w:eastAsia="Aptos" w:cs="Aptos"/>
-          <w:b w:val="0"/>
-          <w:bCs w:val="0"/>
-          <w:i w:val="0"/>
-          <w:iCs w:val="0"/>
-          <w:caps w:val="0"/>
-          <w:smallCaps w:val="0"/>
-          <w:noProof w:val="0"/>
-          <w:color w:val="000000" w:themeColor="text1" w:themeTint="FF" w:themeShade="FF"/>
-          <w:sz w:val="22"/>
-          <w:szCs w:val="22"/>
-          <w:lang w:val="en-GB"/>
+          <w:rFonts w:ascii="Aptos" w:eastAsia="Aptos" w:hAnsi="Aptos" w:cs="Aptos"/>
+          <w:color w:val="000000" w:themeColor="text1"/>
         </w:rPr>
         <w:t>.</w:t>
-      </w:r>
-    </w:p>
-    <w:p>
-      <w:pPr>
-        <w:numPr>
-          <w:ilvl w:val="0"/>
-          <w:numId w:val="7"/>
-        </w:numPr>
-      </w:pPr>
-      <w:r>
-        <w:t>What will you do today? </w:t>
-      </w:r>
-    </w:p>
-    <w:p>
-      <w:r>
-        <w:rPr/>
-        <w:t>Continue the test cases.</w:t>
-      </w:r>
-    </w:p>
-    <w:p>
-      <w:pPr>
-        <w:pStyle w:val="ListParagraph"/>
-        <w:numPr>
-          <w:ilvl w:val="0"/>
-          <w:numId w:val="7"/>
-        </w:numPr>
-        <w:rPr/>
-      </w:pPr>
-      <w:r>
-        <w:rPr/>
-        <w:t>What obstacles are impeding your progress? </w:t>
-      </w:r>
-    </w:p>
-    <w:p>
-      <w:pPr>
-        <w:pStyle w:val="ListParagraph"/>
-        <w:ind w:left="720"/>
-      </w:pPr>
-      <w:r>
-        <w:rPr/>
-        <w:t>Need to research Moq more.</w:t>
-      </w:r>
-    </w:p>
-    <w:p/>
-    <w:p>
-      <w:r>
-        <w:rPr>
-          <w:b w:val="1"/>
-          <w:bCs w:val="1"/>
-          <w:u w:val="single"/>
-        </w:rPr>
-        <w:t>Team Member (2): Name:</w:t>
-      </w:r>
-      <w:r>
-        <w:rPr/>
-        <w:t> </w:t>
-      </w:r>
-      <w:r>
-        <w:rPr/>
-        <w:t xml:space="preserve"> Koller </w:t>
-      </w:r>
-      <w:r>
-        <w:rPr/>
-        <w:t>Melanie Turinabo </w:t>
-      </w:r>
-    </w:p>
-    <w:p>
-      <w:pPr>
-        <w:numPr>
-          <w:ilvl w:val="0"/>
-          <w:numId w:val="9"/>
-        </w:numPr>
-      </w:pPr>
-      <w:r>
-        <w:t>What did you accomplish yesterday? </w:t>
-      </w:r>
-    </w:p>
-    <w:p>
-      <w:pPr>
-        <w:pStyle w:val="ListParagraph"/>
-        <w:numPr>
-          <w:ilvl w:val="0"/>
-          <w:numId w:val="22"/>
-        </w:numPr>
-        <w:rPr>
-          <w:rFonts w:ascii="Aptos" w:hAnsi="Aptos" w:eastAsia="Aptos" w:cs="Aptos"/>
-          <w:noProof w:val="0"/>
-          <w:sz w:val="22"/>
-          <w:szCs w:val="22"/>
-          <w:lang w:val="en-GB"/>
-        </w:rPr>
-      </w:pPr>
-      <w:r>
-        <w:rPr/>
-        <w:t> </w:t>
-      </w:r>
-      <w:r>
-        <w:rPr>
-          <w:rFonts w:ascii="Aptos" w:hAnsi="Aptos" w:eastAsia="Aptos" w:cs="Aptos"/>
-          <w:noProof w:val="0"/>
-          <w:sz w:val="22"/>
-          <w:szCs w:val="22"/>
-          <w:lang w:val="en-GB"/>
-        </w:rPr>
-        <w:t> Implementing resize method for rehashing</w:t>
-      </w:r>
-    </w:p>
-    <w:p>
-      <w:pPr>
-        <w:numPr>
-          <w:ilvl w:val="0"/>
-          <w:numId w:val="10"/>
-        </w:numPr>
-      </w:pPr>
-      <w:r>
-        <w:t>What will you do today?  </w:t>
-      </w:r>
-    </w:p>
-    <w:p>
-      <w:pPr>
-        <w:pStyle w:val="ListParagraph"/>
-        <w:numPr>
-          <w:ilvl w:val="0"/>
-          <w:numId w:val="23"/>
-        </w:numPr>
-        <w:rPr/>
-      </w:pPr>
-      <w:r>
-        <w:rPr/>
-        <w:t> </w:t>
-      </w:r>
-      <w:r>
-        <w:rPr/>
-        <w:t xml:space="preserve">committed </w:t>
-      </w:r>
-      <w:r>
-        <w:rPr/>
-        <w:t>entire code to repo (</w:t>
-      </w:r>
-      <w:r>
-        <w:rPr/>
-        <w:t>linked list class</w:t>
-      </w:r>
-      <w:r>
-        <w:rPr/>
-        <w:t xml:space="preserve">, hash </w:t>
-      </w:r>
-      <w:r>
-        <w:rPr/>
-        <w:t>tables</w:t>
-      </w:r>
-      <w:r>
-        <w:rPr/>
-        <w:t>)</w:t>
       </w:r>
     </w:p>
     <w:p>
@@ -651,11 +446,17 @@
           <w:ilvl w:val="0"/>
           <w:numId w:val="11"/>
         </w:numPr>
-        <w:rPr/>
-      </w:pPr>
-      <w:r>
-        <w:rPr/>
-        <w:t>What obstacles are impeding your progress?  </w:t>
+      </w:pPr>
+      <w:r>
+        <w:t>What will you do today? </w:t>
+      </w:r>
+    </w:p>
+    <w:p>
+      <w:pPr>
+        <w:ind w:left="720"/>
+      </w:pPr>
+      <w:r>
+        <w:t>Continue the test cases.</w:t>
       </w:r>
     </w:p>
     <w:p>
@@ -663,52 +464,172 @@
         <w:pStyle w:val="ListParagraph"/>
         <w:numPr>
           <w:ilvl w:val="0"/>
-          <w:numId w:val="25"/>
+          <w:numId w:val="11"/>
         </w:numPr>
+      </w:pPr>
+      <w:r>
+        <w:t>What obstacles are impeding your progress? </w:t>
+      </w:r>
+    </w:p>
+    <w:p>
+      <w:pPr>
+        <w:pStyle w:val="ListParagraph"/>
+      </w:pPr>
+      <w:r>
+        <w:t xml:space="preserve">Need to research </w:t>
+      </w:r>
+      <w:proofErr w:type="spellStart"/>
+      <w:r>
+        <w:t>Moq</w:t>
+      </w:r>
+      <w:proofErr w:type="spellEnd"/>
+      <w:r>
+        <w:t xml:space="preserve"> more.</w:t>
+      </w:r>
+    </w:p>
+    <w:p/>
+    <w:p>
+      <w:r>
         <w:rPr>
-          <w:noProof w:val="0"/>
-          <w:sz w:val="22"/>
-          <w:szCs w:val="22"/>
+          <w:b/>
+          <w:bCs/>
+          <w:u w:val="single"/>
+        </w:rPr>
+        <w:t>Team Member (2): Name:</w:t>
+      </w:r>
+      <w:r>
+        <w:t> </w:t>
+      </w:r>
+      <w:r>
+        <w:t xml:space="preserve"> Koller </w:t>
+      </w:r>
+      <w:r>
+        <w:t xml:space="preserve">Melanie </w:t>
+      </w:r>
+      <w:proofErr w:type="spellStart"/>
+      <w:r>
+        <w:t>Turinabo</w:t>
+      </w:r>
+      <w:proofErr w:type="spellEnd"/>
+      <w:r>
+        <w:t> </w:t>
+      </w:r>
+    </w:p>
+    <w:p>
+      <w:pPr>
+        <w:numPr>
+          <w:ilvl w:val="0"/>
+          <w:numId w:val="13"/>
+        </w:numPr>
+      </w:pPr>
+      <w:r>
+        <w:t>What did you accomplish yesterday? </w:t>
+      </w:r>
+    </w:p>
+    <w:p>
+      <w:pPr>
+        <w:ind w:left="720"/>
+      </w:pPr>
+      <w:r>
+        <w:rPr>
+          <w:rFonts w:ascii="Aptos" w:eastAsia="Aptos" w:hAnsi="Aptos" w:cs="Aptos"/>
+        </w:rPr>
+        <w:t>Implement</w:t>
+      </w:r>
+      <w:r>
+        <w:rPr>
+          <w:rFonts w:ascii="Aptos" w:eastAsia="Aptos" w:hAnsi="Aptos" w:cs="Aptos"/>
+        </w:rPr>
+        <w:t>ed</w:t>
+      </w:r>
+      <w:r>
+        <w:rPr>
+          <w:rFonts w:ascii="Aptos" w:eastAsia="Aptos" w:hAnsi="Aptos" w:cs="Aptos"/>
+        </w:rPr>
+        <w:t xml:space="preserve"> resize method for rehashing</w:t>
+      </w:r>
+    </w:p>
+    <w:p>
+      <w:pPr>
+        <w:numPr>
+          <w:ilvl w:val="0"/>
+          <w:numId w:val="14"/>
+        </w:numPr>
+      </w:pPr>
+      <w:r>
+        <w:t>What will you do today?  </w:t>
+      </w:r>
+    </w:p>
+    <w:p>
+      <w:pPr>
+        <w:ind w:left="720"/>
+      </w:pPr>
+      <w:r>
+        <w:t xml:space="preserve">committed </w:t>
+      </w:r>
+      <w:r>
+        <w:t>entire code to repo (</w:t>
+      </w:r>
+      <w:r>
+        <w:t>linked list class</w:t>
+      </w:r>
+      <w:r>
+        <w:t xml:space="preserve">, hash </w:t>
+      </w:r>
+      <w:r>
+        <w:t>tables</w:t>
+      </w:r>
+      <w:r>
+        <w:t>)</w:t>
+      </w:r>
+    </w:p>
+    <w:p>
+      <w:pPr>
+        <w:numPr>
+          <w:ilvl w:val="0"/>
+          <w:numId w:val="15"/>
+        </w:numPr>
+      </w:pPr>
+      <w:r>
+        <w:t>What obstacles are impeding your progress?  </w:t>
+      </w:r>
+    </w:p>
+    <w:p>
+      <w:pPr>
+        <w:ind w:left="720"/>
+      </w:pPr>
+      <w:r>
+        <w:rPr>
           <w:lang w:val="en-US"/>
         </w:rPr>
-      </w:pPr>
+        <w:t xml:space="preserve">I worked on the project in bulk instead of committing regularly - I made </w:t>
+      </w:r>
       <w:r>
         <w:rPr>
-          <w:noProof w:val="0"/>
           <w:lang w:val="en-US"/>
         </w:rPr>
-        <w:t xml:space="preserve">I worked on the project in bulk instead of committing regularly - I made lots of changes at once (like adding methods, attributes, refactoring, or even just comments), but </w:t>
+        <w:t xml:space="preserve">a </w:t>
       </w:r>
       <w:r>
         <w:rPr>
-          <w:noProof w:val="0"/>
           <w:lang w:val="en-US"/>
         </w:rPr>
-        <w:t>didn’t</w:t>
+        <w:t xml:space="preserve">lot of </w:t>
       </w:r>
       <w:r>
         <w:rPr>
-          <w:noProof w:val="0"/>
           <w:lang w:val="en-US"/>
         </w:rPr>
-        <w:t xml:space="preserve"> commit each small update individually.</w:t>
+        <w:t xml:space="preserve">the </w:t>
+      </w:r>
+      <w:r>
+        <w:rPr>
+          <w:lang w:val="en-US"/>
+        </w:rPr>
+        <w:t>changes at once (like adding methods, attributes, refactoring, or even just comments), but didn’t commit each small update individually.</w:t>
       </w:r>
     </w:p>
-    <w:p>
-      <w:pPr>
-        <w:ind w:left="1440"/>
-      </w:pPr>
-    </w:p>
-    <w:p>
-      <w:pPr>
-        <w:ind w:left="720"/>
-      </w:pPr>
-    </w:p>
-    <w:p>
-      <w:r>
-        <w:t> </w:t>
-      </w:r>
-    </w:p>
+    <w:p/>
     <w:p>
       <w:r>
         <w:rPr>
@@ -726,10 +647,11 @@
       <w:pPr>
         <w:numPr>
           <w:ilvl w:val="0"/>
-          <w:numId w:val="12"/>
+          <w:numId w:val="16"/>
         </w:numPr>
       </w:pPr>
       <w:r>
+        <w:lastRenderedPageBreak/>
         <w:t>What did you accomplish yesterday? </w:t>
       </w:r>
     </w:p>
@@ -750,17 +672,11 @@
         <w:pStyle w:val="ListParagraph"/>
         <w:numPr>
           <w:ilvl w:val="0"/>
-          <w:numId w:val="21"/>
+          <w:numId w:val="25"/>
         </w:numPr>
       </w:pPr>
       <w:r>
-        <w:t>Add</w:t>
-      </w:r>
-      <w:r>
-        <w:t>ed</w:t>
-      </w:r>
-      <w:r>
-        <w:t xml:space="preserve"> date validation.</w:t>
+        <w:t>Added date validation.</w:t>
       </w:r>
     </w:p>
     <w:p>
@@ -768,17 +684,11 @@
         <w:pStyle w:val="ListParagraph"/>
         <w:numPr>
           <w:ilvl w:val="0"/>
-          <w:numId w:val="21"/>
+          <w:numId w:val="25"/>
         </w:numPr>
       </w:pPr>
       <w:r>
-        <w:t>Add</w:t>
-      </w:r>
-      <w:r>
-        <w:t>ed</w:t>
-      </w:r>
-      <w:r>
-        <w:t xml:space="preserve"> functionality to add rental information.</w:t>
+        <w:t>Added functionality to add rental information.</w:t>
       </w:r>
     </w:p>
     <w:p>
@@ -786,17 +696,11 @@
         <w:pStyle w:val="ListParagraph"/>
         <w:numPr>
           <w:ilvl w:val="0"/>
-          <w:numId w:val="21"/>
+          <w:numId w:val="25"/>
         </w:numPr>
       </w:pPr>
       <w:r>
-        <w:t>Refactor</w:t>
-      </w:r>
-      <w:r>
-        <w:t>ed</w:t>
-      </w:r>
-      <w:r>
-        <w:t xml:space="preserve"> code.</w:t>
+        <w:t>Refactored code.</w:t>
       </w:r>
     </w:p>
     <w:p/>
@@ -804,7 +708,7 @@
       <w:pPr>
         <w:numPr>
           <w:ilvl w:val="0"/>
-          <w:numId w:val="13"/>
+          <w:numId w:val="17"/>
         </w:numPr>
       </w:pPr>
       <w:r>
@@ -825,7 +729,7 @@
         <w:pStyle w:val="ListParagraph"/>
         <w:numPr>
           <w:ilvl w:val="0"/>
-          <w:numId w:val="21"/>
+          <w:numId w:val="25"/>
         </w:numPr>
       </w:pPr>
       <w:r>
@@ -836,18 +740,14 @@
       <w:pPr>
         <w:numPr>
           <w:ilvl w:val="0"/>
-          <w:numId w:val="14"/>
+          <w:numId w:val="18"/>
         </w:numPr>
       </w:pPr>
       <w:r>
         <w:t>What obstacles are impeding your progress?  </w:t>
       </w:r>
     </w:p>
-    <w:p>
-      <w:r>
-        <w:t> </w:t>
-      </w:r>
-    </w:p>
+    <w:p/>
     <w:p>
       <w:r>
         <w:t> </w:t>
@@ -870,7 +770,7 @@
       <w:pPr>
         <w:numPr>
           <w:ilvl w:val="0"/>
-          <w:numId w:val="15"/>
+          <w:numId w:val="19"/>
         </w:numPr>
       </w:pPr>
       <w:r>
@@ -880,173 +780,6 @@
     <w:p>
       <w:r>
         <w:t>Answer: </w:t>
-      </w:r>
-    </w:p>
-    <w:p>
-      <w:r>
-        <w:t> </w:t>
-      </w:r>
-    </w:p>
-    <w:p>
-      <w:r>
-        <w:t> </w:t>
-      </w:r>
-    </w:p>
-    <w:p>
-      <w:pPr>
-        <w:numPr>
-          <w:ilvl w:val="0"/>
-          <w:numId w:val="16"/>
-        </w:numPr>
-      </w:pPr>
-      <w:r>
-        <w:t>What will you do today? </w:t>
-      </w:r>
-    </w:p>
-    <w:p>
-      <w:r>
-        <w:t>Answer: </w:t>
-      </w:r>
-    </w:p>
-    <w:p>
-      <w:r>
-        <w:t> </w:t>
-      </w:r>
-    </w:p>
-    <w:p>
-      <w:r>
-        <w:t> </w:t>
-      </w:r>
-    </w:p>
-    <w:p>
-      <w:pPr>
-        <w:numPr>
-          <w:ilvl w:val="0"/>
-          <w:numId w:val="17"/>
-        </w:numPr>
-      </w:pPr>
-      <w:r>
-        <w:t>What obstacles are impeding your progress? </w:t>
-      </w:r>
-    </w:p>
-    <w:p>
-      <w:r>
-        <w:t>Answer: </w:t>
-      </w:r>
-    </w:p>
-    <w:p>
-      <w:r>
-        <w:t> </w:t>
-      </w:r>
-    </w:p>
-    <w:p>
-      <w:r>
-        <w:t> </w:t>
-      </w:r>
-    </w:p>
-    <w:p>
-      <w:r>
-        <w:t> </w:t>
-      </w:r>
-    </w:p>
-    <w:p>
-      <w:r>
-        <w:rPr>
-          <w:b w:val="1"/>
-          <w:bCs w:val="1"/>
-          <w:u w:val="single"/>
-        </w:rPr>
-        <w:t>Team Member (5): Name: </w:t>
-      </w:r>
-      <w:r>
-        <w:rPr/>
-        <w:t> </w:t>
-      </w:r>
-      <w:r>
-        <w:rPr/>
-        <w:t>Iwuagwu Nkem</w:t>
-      </w:r>
-    </w:p>
-    <w:p>
-      <w:pPr>
-        <w:numPr>
-          <w:ilvl w:val="0"/>
-          <w:numId w:val="18"/>
-        </w:numPr>
-      </w:pPr>
-      <w:r>
-        <w:t>What did you accomplish yesterday? </w:t>
-      </w:r>
-    </w:p>
-    <w:p>
-      <w:pPr>
-        <w:spacing w:before="0" w:beforeAutospacing="off" w:after="240" w:afterAutospacing="off"/>
-      </w:pPr>
-      <w:r>
-        <w:rPr/>
-        <w:t>Answer: </w:t>
-      </w:r>
-      <w:r>
-        <w:rPr>
-          <w:rFonts w:ascii="Aptos" w:hAnsi="Aptos" w:eastAsia="Aptos" w:cs="Aptos"/>
-          <w:noProof w:val="0"/>
-          <w:sz w:val="22"/>
-          <w:szCs w:val="22"/>
-          <w:lang w:val="en-GB"/>
-        </w:rPr>
-        <w:t xml:space="preserve"> Finished visual slides explaining hash table usage as per McMillan’s logic flows.</w:t>
-      </w:r>
-    </w:p>
-    <w:p/>
-    <w:p>
-      <w:r>
-        <w:t> </w:t>
-      </w:r>
-    </w:p>
-    <w:p>
-      <w:r>
-        <w:t> </w:t>
-      </w:r>
-    </w:p>
-    <w:p>
-      <w:pPr>
-        <w:numPr>
-          <w:ilvl w:val="0"/>
-          <w:numId w:val="19"/>
-        </w:numPr>
-      </w:pPr>
-      <w:r>
-        <w:t>What will you do today? </w:t>
-      </w:r>
-    </w:p>
-    <w:p>
-      <w:pPr>
-        <w:spacing w:before="0" w:beforeAutospacing="off" w:after="240" w:afterAutospacing="off"/>
-      </w:pPr>
-      <w:r>
-        <w:rPr/>
-        <w:t>Answer: </w:t>
-      </w:r>
-      <w:r>
-        <w:rPr>
-          <w:rFonts w:ascii="Aptos" w:hAnsi="Aptos" w:eastAsia="Aptos" w:cs="Aptos"/>
-          <w:noProof w:val="0"/>
-          <w:sz w:val="22"/>
-          <w:szCs w:val="22"/>
-          <w:lang w:val="en-GB"/>
-        </w:rPr>
-        <w:t xml:space="preserve"> Rehearsing technical explanation for review board.</w:t>
-      </w:r>
-    </w:p>
-    <w:p/>
-    <w:p>
-      <w:r>
-        <w:t> </w:t>
-      </w:r>
-    </w:p>
-    <w:p>
-      <w:r>
-        <w:t> </w:t>
       </w:r>
     </w:p>
     <w:p>
@@ -1057,7 +790,7 @@
         </w:numPr>
       </w:pPr>
       <w:r>
-        <w:t>What obstacles are impeding your progress? </w:t>
+        <w:t>What will you do today? </w:t>
       </w:r>
     </w:p>
     <w:p>
@@ -1066,18 +799,118 @@
       </w:r>
     </w:p>
     <w:p>
-      <w:r>
-        <w:t> </w:t>
+      <w:pPr>
+        <w:numPr>
+          <w:ilvl w:val="0"/>
+          <w:numId w:val="21"/>
+        </w:numPr>
+      </w:pPr>
+      <w:r>
+        <w:t>What obstacles are impeding your progress? </w:t>
       </w:r>
     </w:p>
     <w:p>
       <w:r>
-        <w:t> </w:t>
+        <w:t>Answer: </w:t>
       </w:r>
     </w:p>
     <w:p>
       <w:r>
         <w:t> </w:t>
+      </w:r>
+    </w:p>
+    <w:p>
+      <w:r>
+        <w:rPr>
+          <w:b/>
+          <w:bCs/>
+          <w:u w:val="single"/>
+        </w:rPr>
+        <w:t>Team Member (5): Name: </w:t>
+      </w:r>
+      <w:r>
+        <w:t> </w:t>
+      </w:r>
+      <w:r>
+        <w:t>Iwuagwu Nkem</w:t>
+      </w:r>
+    </w:p>
+    <w:p>
+      <w:pPr>
+        <w:numPr>
+          <w:ilvl w:val="0"/>
+          <w:numId w:val="22"/>
+        </w:numPr>
+      </w:pPr>
+      <w:r>
+        <w:t>What did you accomplish yesterday? </w:t>
+      </w:r>
+    </w:p>
+    <w:p>
+      <w:pPr>
+        <w:spacing w:after="240"/>
+      </w:pPr>
+      <w:r>
+        <w:t>Answer: </w:t>
+      </w:r>
+      <w:r>
+        <w:rPr>
+          <w:rFonts w:ascii="Aptos" w:eastAsia="Aptos" w:hAnsi="Aptos" w:cs="Aptos"/>
+        </w:rPr>
+        <w:t xml:space="preserve"> Finished visual slides explaining </w:t>
+      </w:r>
+      <w:r>
+        <w:rPr>
+          <w:rFonts w:ascii="Aptos" w:eastAsia="Aptos" w:hAnsi="Aptos" w:cs="Aptos"/>
+        </w:rPr>
+        <w:t>code logic</w:t>
+      </w:r>
+      <w:r>
+        <w:rPr>
+          <w:rFonts w:ascii="Aptos" w:eastAsia="Aptos" w:hAnsi="Aptos" w:cs="Aptos"/>
+        </w:rPr>
+        <w:t xml:space="preserve"> usage as per McMillan’s logic flows.</w:t>
+      </w:r>
+    </w:p>
+    <w:p>
+      <w:pPr>
+        <w:numPr>
+          <w:ilvl w:val="0"/>
+          <w:numId w:val="23"/>
+        </w:numPr>
+      </w:pPr>
+      <w:r>
+        <w:t>What will you do today? </w:t>
+      </w:r>
+    </w:p>
+    <w:p>
+      <w:pPr>
+        <w:spacing w:after="240"/>
+      </w:pPr>
+      <w:r>
+        <w:t>Answer: </w:t>
+      </w:r>
+      <w:r>
+        <w:rPr>
+          <w:rFonts w:ascii="Aptos" w:eastAsia="Aptos" w:hAnsi="Aptos" w:cs="Aptos"/>
+        </w:rPr>
+        <w:t xml:space="preserve"> Rehearsing technical explanation for review board.</w:t>
+      </w:r>
+    </w:p>
+    <w:p>
+      <w:pPr>
+        <w:numPr>
+          <w:ilvl w:val="0"/>
+          <w:numId w:val="24"/>
+        </w:numPr>
+      </w:pPr>
+      <w:r>
+        <w:t>What obstacles are impeding your progress? </w:t>
+      </w:r>
+    </w:p>
+    <w:p>
+      <w:r>
+        <w:t>Answer: </w:t>
       </w:r>
     </w:p>
     <w:p>
@@ -1103,7 +936,7 @@
     <w:p/>
     <w:p/>
     <w:sectPr>
-      <w:pgSz w:w="11906" w:h="16838" w:orient="portrait"/>
+      <w:pgSz w:w="11906" w:h="16838"/>
       <w:pgMar w:top="1440" w:right="1440" w:bottom="1440" w:left="1440" w:header="708" w:footer="708" w:gutter="0"/>
       <w:cols w:space="708"/>
       <w:docGrid w:linePitch="360"/>
@@ -1114,454 +947,6 @@
 
 <file path=word/numbering.xml><?xml version="1.0" encoding="utf-8"?>
 <w:numbering xmlns:wpc="http://schemas.microsoft.com/office/word/2010/wordprocessingCanvas" xmlns:cx="http://schemas.microsoft.com/office/drawing/2014/chartex" xmlns:cx1="http://schemas.microsoft.com/office/drawing/2015/9/8/chartex" xmlns:cx2="http://schemas.microsoft.com/office/drawing/2015/10/21/chartex" xmlns:cx3="http://schemas.microsoft.com/office/drawing/2016/5/9/chartex" xmlns:cx4="http://schemas.microsoft.com/office/drawing/2016/5/10/chartex" xmlns:cx5="http://schemas.microsoft.com/office/drawing/2016/5/11/chartex" xmlns:cx6="http://schemas.microsoft.com/office/drawing/2016/5/12/chartex" xmlns:cx7="http://schemas.microsoft.com/office/drawing/2016/5/13/chartex" xmlns:cx8="http://schemas.microsoft.com/office/drawing/2016/5/14/chartex" xmlns:mc="http://schemas.openxmlformats.org/markup-compatibility/2006" xmlns:aink="http://schemas.microsoft.com/office/drawing/2016/ink" xmlns:am3d="http://schemas.microsoft.com/office/drawing/2017/model3d" xmlns:o="urn:schemas-microsoft-com:office:office" xmlns:oel="http://schemas.microsoft.com/office/2019/extlst" xmlns:r="http://schemas.openxmlformats.org/officeDocument/2006/relationships" xmlns:m="http://schemas.openxmlformats.org/officeDocument/2006/math" xmlns:v="urn:schemas-microsoft-com:vml" xmlns:wp14="http://schemas.microsoft.com/office/word/2010/wordprocessingDrawing" xmlns:wp="http://schemas.openxmlformats.org/drawingml/2006/wordprocessingDrawing" xmlns:w10="urn:schemas-microsoft-com:office:word" xmlns:w="http://schemas.openxmlformats.org/wordprocessingml/2006/main" xmlns:w14="http://schemas.microsoft.com/office/word/2010/wordml" xmlns:w15="http://schemas.microsoft.com/office/word/2012/wordml" xmlns:w16cex="http://schemas.microsoft.com/office/word/2018/wordml/cex" xmlns:w16cid="http://schemas.microsoft.com/office/word/2016/wordml/cid" xmlns:w16="http://schemas.microsoft.com/office/word/2018/wordml" xmlns:w16du="http://schemas.microsoft.com/office/word/2023/wordml/word16du" xmlns:w16sdtdh="http://schemas.microsoft.com/office/word/2020/wordml/sdtdatahash" xmlns:w16sdtfl="http://schemas.microsoft.com/office/word/2024/wordml/sdtformatlock" xmlns:w16se="http://schemas.microsoft.com/office/word/2015/wordml/symex" xmlns:wpg="http://schemas.microsoft.com/office/word/2010/wordprocessingGroup" xmlns:wpi="http://schemas.microsoft.com/office/word/2010/wordprocessingInk" xmlns:wne="http://schemas.microsoft.com/office/word/2006/wordml" xmlns:wps="http://schemas.microsoft.com/office/word/2010/wordprocessingShape" mc:Ignorable="w14 w15 w16se w16cid w16 w16cex w16sdtdh w16sdtfl w16du wp14">
-  <w:abstractNum xmlns:w="http://schemas.openxmlformats.org/wordprocessingml/2006/main" w:abstractNumId="24">
-    <w:nsid w:val="11256464"/>
-    <w:multiLevelType xmlns:w="http://schemas.openxmlformats.org/wordprocessingml/2006/main" w:val="hybridMultilevel"/>
-    <w:lvl xmlns:w="http://schemas.openxmlformats.org/wordprocessingml/2006/main" w:ilvl="0">
-      <w:start w:val="1"/>
-      <w:numFmt w:val="bullet"/>
-      <w:lvlText w:val=""/>
-      <w:lvlJc w:val="left"/>
-      <w:pPr>
-        <w:ind w:left="720" w:hanging="360"/>
-      </w:pPr>
-      <w:rPr>
-        <w:rFonts w:hint="default" w:ascii="Symbol" w:hAnsi="Symbol"/>
-      </w:rPr>
-    </w:lvl>
-    <w:lvl xmlns:w="http://schemas.openxmlformats.org/wordprocessingml/2006/main" w:ilvl="1">
-      <w:start w:val="1"/>
-      <w:numFmt w:val="bullet"/>
-      <w:lvlText w:val="o"/>
-      <w:lvlJc w:val="left"/>
-      <w:pPr>
-        <w:ind w:left="1440" w:hanging="360"/>
-      </w:pPr>
-      <w:rPr>
-        <w:rFonts w:hint="default" w:ascii="Courier New" w:hAnsi="Courier New"/>
-      </w:rPr>
-    </w:lvl>
-    <w:lvl xmlns:w="http://schemas.openxmlformats.org/wordprocessingml/2006/main" w:ilvl="2">
-      <w:start w:val="1"/>
-      <w:numFmt w:val="bullet"/>
-      <w:lvlText w:val=""/>
-      <w:lvlJc w:val="left"/>
-      <w:pPr>
-        <w:ind w:left="2160" w:hanging="360"/>
-      </w:pPr>
-      <w:rPr>
-        <w:rFonts w:hint="default" w:ascii="Wingdings" w:hAnsi="Wingdings"/>
-      </w:rPr>
-    </w:lvl>
-    <w:lvl xmlns:w="http://schemas.openxmlformats.org/wordprocessingml/2006/main" w:ilvl="3">
-      <w:start w:val="1"/>
-      <w:numFmt w:val="bullet"/>
-      <w:lvlText w:val=""/>
-      <w:lvlJc w:val="left"/>
-      <w:pPr>
-        <w:ind w:left="2880" w:hanging="360"/>
-      </w:pPr>
-      <w:rPr>
-        <w:rFonts w:hint="default" w:ascii="Symbol" w:hAnsi="Symbol"/>
-      </w:rPr>
-    </w:lvl>
-    <w:lvl xmlns:w="http://schemas.openxmlformats.org/wordprocessingml/2006/main" w:ilvl="4">
-      <w:start w:val="1"/>
-      <w:numFmt w:val="bullet"/>
-      <w:lvlText w:val="o"/>
-      <w:lvlJc w:val="left"/>
-      <w:pPr>
-        <w:ind w:left="3600" w:hanging="360"/>
-      </w:pPr>
-      <w:rPr>
-        <w:rFonts w:hint="default" w:ascii="Courier New" w:hAnsi="Courier New"/>
-      </w:rPr>
-    </w:lvl>
-    <w:lvl xmlns:w="http://schemas.openxmlformats.org/wordprocessingml/2006/main" w:ilvl="5">
-      <w:start w:val="1"/>
-      <w:numFmt w:val="bullet"/>
-      <w:lvlText w:val=""/>
-      <w:lvlJc w:val="left"/>
-      <w:pPr>
-        <w:ind w:left="4320" w:hanging="360"/>
-      </w:pPr>
-      <w:rPr>
-        <w:rFonts w:hint="default" w:ascii="Wingdings" w:hAnsi="Wingdings"/>
-      </w:rPr>
-    </w:lvl>
-    <w:lvl xmlns:w="http://schemas.openxmlformats.org/wordprocessingml/2006/main" w:ilvl="6">
-      <w:start w:val="1"/>
-      <w:numFmt w:val="bullet"/>
-      <w:lvlText w:val=""/>
-      <w:lvlJc w:val="left"/>
-      <w:pPr>
-        <w:ind w:left="5040" w:hanging="360"/>
-      </w:pPr>
-      <w:rPr>
-        <w:rFonts w:hint="default" w:ascii="Symbol" w:hAnsi="Symbol"/>
-      </w:rPr>
-    </w:lvl>
-    <w:lvl xmlns:w="http://schemas.openxmlformats.org/wordprocessingml/2006/main" w:ilvl="7">
-      <w:start w:val="1"/>
-      <w:numFmt w:val="bullet"/>
-      <w:lvlText w:val="o"/>
-      <w:lvlJc w:val="left"/>
-      <w:pPr>
-        <w:ind w:left="5760" w:hanging="360"/>
-      </w:pPr>
-      <w:rPr>
-        <w:rFonts w:hint="default" w:ascii="Courier New" w:hAnsi="Courier New"/>
-      </w:rPr>
-    </w:lvl>
-    <w:lvl xmlns:w="http://schemas.openxmlformats.org/wordprocessingml/2006/main" w:ilvl="8">
-      <w:start w:val="1"/>
-      <w:numFmt w:val="bullet"/>
-      <w:lvlText w:val=""/>
-      <w:lvlJc w:val="left"/>
-      <w:pPr>
-        <w:ind w:left="6480" w:hanging="360"/>
-      </w:pPr>
-      <w:rPr>
-        <w:rFonts w:hint="default" w:ascii="Wingdings" w:hAnsi="Wingdings"/>
-      </w:rPr>
-    </w:lvl>
-  </w:abstractNum>
-  <w:abstractNum xmlns:w="http://schemas.openxmlformats.org/wordprocessingml/2006/main" w:abstractNumId="23">
-    <w:nsid w:val="52c83149"/>
-    <w:multiLevelType xmlns:w="http://schemas.openxmlformats.org/wordprocessingml/2006/main" w:val="hybridMultilevel"/>
-    <w:lvl xmlns:w="http://schemas.openxmlformats.org/wordprocessingml/2006/main" w:ilvl="0">
-      <w:start w:val="1"/>
-      <w:numFmt w:val="bullet"/>
-      <w:lvlText w:val=""/>
-      <w:lvlJc w:val="left"/>
-      <w:pPr>
-        <w:ind w:left="720" w:hanging="360"/>
-      </w:pPr>
-      <w:rPr>
-        <w:rFonts w:hint="default" w:ascii="Symbol" w:hAnsi="Symbol"/>
-      </w:rPr>
-    </w:lvl>
-    <w:lvl xmlns:w="http://schemas.openxmlformats.org/wordprocessingml/2006/main" w:ilvl="1">
-      <w:start w:val="1"/>
-      <w:numFmt w:val="bullet"/>
-      <w:lvlText w:val="o"/>
-      <w:lvlJc w:val="left"/>
-      <w:pPr>
-        <w:ind w:left="1440" w:hanging="360"/>
-      </w:pPr>
-      <w:rPr>
-        <w:rFonts w:hint="default" w:ascii="Courier New" w:hAnsi="Courier New"/>
-      </w:rPr>
-    </w:lvl>
-    <w:lvl xmlns:w="http://schemas.openxmlformats.org/wordprocessingml/2006/main" w:ilvl="2">
-      <w:start w:val="1"/>
-      <w:numFmt w:val="bullet"/>
-      <w:lvlText w:val=""/>
-      <w:lvlJc w:val="left"/>
-      <w:pPr>
-        <w:ind w:left="2160" w:hanging="360"/>
-      </w:pPr>
-      <w:rPr>
-        <w:rFonts w:hint="default" w:ascii="Wingdings" w:hAnsi="Wingdings"/>
-      </w:rPr>
-    </w:lvl>
-    <w:lvl xmlns:w="http://schemas.openxmlformats.org/wordprocessingml/2006/main" w:ilvl="3">
-      <w:start w:val="1"/>
-      <w:numFmt w:val="bullet"/>
-      <w:lvlText w:val=""/>
-      <w:lvlJc w:val="left"/>
-      <w:pPr>
-        <w:ind w:left="2880" w:hanging="360"/>
-      </w:pPr>
-      <w:rPr>
-        <w:rFonts w:hint="default" w:ascii="Symbol" w:hAnsi="Symbol"/>
-      </w:rPr>
-    </w:lvl>
-    <w:lvl xmlns:w="http://schemas.openxmlformats.org/wordprocessingml/2006/main" w:ilvl="4">
-      <w:start w:val="1"/>
-      <w:numFmt w:val="bullet"/>
-      <w:lvlText w:val="o"/>
-      <w:lvlJc w:val="left"/>
-      <w:pPr>
-        <w:ind w:left="3600" w:hanging="360"/>
-      </w:pPr>
-      <w:rPr>
-        <w:rFonts w:hint="default" w:ascii="Courier New" w:hAnsi="Courier New"/>
-      </w:rPr>
-    </w:lvl>
-    <w:lvl xmlns:w="http://schemas.openxmlformats.org/wordprocessingml/2006/main" w:ilvl="5">
-      <w:start w:val="1"/>
-      <w:numFmt w:val="bullet"/>
-      <w:lvlText w:val=""/>
-      <w:lvlJc w:val="left"/>
-      <w:pPr>
-        <w:ind w:left="4320" w:hanging="360"/>
-      </w:pPr>
-      <w:rPr>
-        <w:rFonts w:hint="default" w:ascii="Wingdings" w:hAnsi="Wingdings"/>
-      </w:rPr>
-    </w:lvl>
-    <w:lvl xmlns:w="http://schemas.openxmlformats.org/wordprocessingml/2006/main" w:ilvl="6">
-      <w:start w:val="1"/>
-      <w:numFmt w:val="bullet"/>
-      <w:lvlText w:val=""/>
-      <w:lvlJc w:val="left"/>
-      <w:pPr>
-        <w:ind w:left="5040" w:hanging="360"/>
-      </w:pPr>
-      <w:rPr>
-        <w:rFonts w:hint="default" w:ascii="Symbol" w:hAnsi="Symbol"/>
-      </w:rPr>
-    </w:lvl>
-    <w:lvl xmlns:w="http://schemas.openxmlformats.org/wordprocessingml/2006/main" w:ilvl="7">
-      <w:start w:val="1"/>
-      <w:numFmt w:val="bullet"/>
-      <w:lvlText w:val="o"/>
-      <w:lvlJc w:val="left"/>
-      <w:pPr>
-        <w:ind w:left="5760" w:hanging="360"/>
-      </w:pPr>
-      <w:rPr>
-        <w:rFonts w:hint="default" w:ascii="Courier New" w:hAnsi="Courier New"/>
-      </w:rPr>
-    </w:lvl>
-    <w:lvl xmlns:w="http://schemas.openxmlformats.org/wordprocessingml/2006/main" w:ilvl="8">
-      <w:start w:val="1"/>
-      <w:numFmt w:val="bullet"/>
-      <w:lvlText w:val=""/>
-      <w:lvlJc w:val="left"/>
-      <w:pPr>
-        <w:ind w:left="6480" w:hanging="360"/>
-      </w:pPr>
-      <w:rPr>
-        <w:rFonts w:hint="default" w:ascii="Wingdings" w:hAnsi="Wingdings"/>
-      </w:rPr>
-    </w:lvl>
-  </w:abstractNum>
-  <w:abstractNum xmlns:w="http://schemas.openxmlformats.org/wordprocessingml/2006/main" w:abstractNumId="22">
-    <w:nsid w:val="6e25309f"/>
-    <w:multiLevelType xmlns:w="http://schemas.openxmlformats.org/wordprocessingml/2006/main" w:val="hybridMultilevel"/>
-    <w:lvl xmlns:w="http://schemas.openxmlformats.org/wordprocessingml/2006/main" w:ilvl="0">
-      <w:start w:val="1"/>
-      <w:numFmt w:val="bullet"/>
-      <w:lvlText w:val=""/>
-      <w:lvlJc w:val="left"/>
-      <w:pPr>
-        <w:ind w:left="720" w:hanging="360"/>
-      </w:pPr>
-      <w:rPr>
-        <w:rFonts w:hint="default" w:ascii="Symbol" w:hAnsi="Symbol"/>
-      </w:rPr>
-    </w:lvl>
-    <w:lvl xmlns:w="http://schemas.openxmlformats.org/wordprocessingml/2006/main" w:ilvl="1">
-      <w:start w:val="1"/>
-      <w:numFmt w:val="bullet"/>
-      <w:lvlText w:val="o"/>
-      <w:lvlJc w:val="left"/>
-      <w:pPr>
-        <w:ind w:left="1440" w:hanging="360"/>
-      </w:pPr>
-      <w:rPr>
-        <w:rFonts w:hint="default" w:ascii="Courier New" w:hAnsi="Courier New"/>
-      </w:rPr>
-    </w:lvl>
-    <w:lvl xmlns:w="http://schemas.openxmlformats.org/wordprocessingml/2006/main" w:ilvl="2">
-      <w:start w:val="1"/>
-      <w:numFmt w:val="bullet"/>
-      <w:lvlText w:val=""/>
-      <w:lvlJc w:val="left"/>
-      <w:pPr>
-        <w:ind w:left="2160" w:hanging="360"/>
-      </w:pPr>
-      <w:rPr>
-        <w:rFonts w:hint="default" w:ascii="Wingdings" w:hAnsi="Wingdings"/>
-      </w:rPr>
-    </w:lvl>
-    <w:lvl xmlns:w="http://schemas.openxmlformats.org/wordprocessingml/2006/main" w:ilvl="3">
-      <w:start w:val="1"/>
-      <w:numFmt w:val="bullet"/>
-      <w:lvlText w:val=""/>
-      <w:lvlJc w:val="left"/>
-      <w:pPr>
-        <w:ind w:left="2880" w:hanging="360"/>
-      </w:pPr>
-      <w:rPr>
-        <w:rFonts w:hint="default" w:ascii="Symbol" w:hAnsi="Symbol"/>
-      </w:rPr>
-    </w:lvl>
-    <w:lvl xmlns:w="http://schemas.openxmlformats.org/wordprocessingml/2006/main" w:ilvl="4">
-      <w:start w:val="1"/>
-      <w:numFmt w:val="bullet"/>
-      <w:lvlText w:val="o"/>
-      <w:lvlJc w:val="left"/>
-      <w:pPr>
-        <w:ind w:left="3600" w:hanging="360"/>
-      </w:pPr>
-      <w:rPr>
-        <w:rFonts w:hint="default" w:ascii="Courier New" w:hAnsi="Courier New"/>
-      </w:rPr>
-    </w:lvl>
-    <w:lvl xmlns:w="http://schemas.openxmlformats.org/wordprocessingml/2006/main" w:ilvl="5">
-      <w:start w:val="1"/>
-      <w:numFmt w:val="bullet"/>
-      <w:lvlText w:val=""/>
-      <w:lvlJc w:val="left"/>
-      <w:pPr>
-        <w:ind w:left="4320" w:hanging="360"/>
-      </w:pPr>
-      <w:rPr>
-        <w:rFonts w:hint="default" w:ascii="Wingdings" w:hAnsi="Wingdings"/>
-      </w:rPr>
-    </w:lvl>
-    <w:lvl xmlns:w="http://schemas.openxmlformats.org/wordprocessingml/2006/main" w:ilvl="6">
-      <w:start w:val="1"/>
-      <w:numFmt w:val="bullet"/>
-      <w:lvlText w:val=""/>
-      <w:lvlJc w:val="left"/>
-      <w:pPr>
-        <w:ind w:left="5040" w:hanging="360"/>
-      </w:pPr>
-      <w:rPr>
-        <w:rFonts w:hint="default" w:ascii="Symbol" w:hAnsi="Symbol"/>
-      </w:rPr>
-    </w:lvl>
-    <w:lvl xmlns:w="http://schemas.openxmlformats.org/wordprocessingml/2006/main" w:ilvl="7">
-      <w:start w:val="1"/>
-      <w:numFmt w:val="bullet"/>
-      <w:lvlText w:val="o"/>
-      <w:lvlJc w:val="left"/>
-      <w:pPr>
-        <w:ind w:left="5760" w:hanging="360"/>
-      </w:pPr>
-      <w:rPr>
-        <w:rFonts w:hint="default" w:ascii="Courier New" w:hAnsi="Courier New"/>
-      </w:rPr>
-    </w:lvl>
-    <w:lvl xmlns:w="http://schemas.openxmlformats.org/wordprocessingml/2006/main" w:ilvl="8">
-      <w:start w:val="1"/>
-      <w:numFmt w:val="bullet"/>
-      <w:lvlText w:val=""/>
-      <w:lvlJc w:val="left"/>
-      <w:pPr>
-        <w:ind w:left="6480" w:hanging="360"/>
-      </w:pPr>
-      <w:rPr>
-        <w:rFonts w:hint="default" w:ascii="Wingdings" w:hAnsi="Wingdings"/>
-      </w:rPr>
-    </w:lvl>
-  </w:abstractNum>
-  <w:abstractNum xmlns:w="http://schemas.openxmlformats.org/wordprocessingml/2006/main" w:abstractNumId="21">
-    <w:nsid w:val="ac1931d"/>
-    <w:multiLevelType xmlns:w="http://schemas.openxmlformats.org/wordprocessingml/2006/main" w:val="hybridMultilevel"/>
-    <w:lvl xmlns:w="http://schemas.openxmlformats.org/wordprocessingml/2006/main" w:ilvl="0">
-      <w:start w:val="1"/>
-      <w:numFmt w:val="bullet"/>
-      <w:lvlText w:val=""/>
-      <w:lvlJc w:val="left"/>
-      <w:pPr>
-        <w:ind w:left="720" w:hanging="360"/>
-      </w:pPr>
-      <w:rPr>
-        <w:rFonts w:hint="default" w:ascii="Symbol" w:hAnsi="Symbol"/>
-      </w:rPr>
-    </w:lvl>
-    <w:lvl xmlns:w="http://schemas.openxmlformats.org/wordprocessingml/2006/main" w:ilvl="1">
-      <w:start w:val="1"/>
-      <w:numFmt w:val="bullet"/>
-      <w:lvlText w:val="o"/>
-      <w:lvlJc w:val="left"/>
-      <w:pPr>
-        <w:ind w:left="1440" w:hanging="360"/>
-      </w:pPr>
-      <w:rPr>
-        <w:rFonts w:hint="default" w:ascii="Courier New" w:hAnsi="Courier New"/>
-      </w:rPr>
-    </w:lvl>
-    <w:lvl xmlns:w="http://schemas.openxmlformats.org/wordprocessingml/2006/main" w:ilvl="2">
-      <w:start w:val="1"/>
-      <w:numFmt w:val="bullet"/>
-      <w:lvlText w:val=""/>
-      <w:lvlJc w:val="left"/>
-      <w:pPr>
-        <w:ind w:left="2160" w:hanging="360"/>
-      </w:pPr>
-      <w:rPr>
-        <w:rFonts w:hint="default" w:ascii="Wingdings" w:hAnsi="Wingdings"/>
-      </w:rPr>
-    </w:lvl>
-    <w:lvl xmlns:w="http://schemas.openxmlformats.org/wordprocessingml/2006/main" w:ilvl="3">
-      <w:start w:val="1"/>
-      <w:numFmt w:val="bullet"/>
-      <w:lvlText w:val=""/>
-      <w:lvlJc w:val="left"/>
-      <w:pPr>
-        <w:ind w:left="2880" w:hanging="360"/>
-      </w:pPr>
-      <w:rPr>
-        <w:rFonts w:hint="default" w:ascii="Symbol" w:hAnsi="Symbol"/>
-      </w:rPr>
-    </w:lvl>
-    <w:lvl xmlns:w="http://schemas.openxmlformats.org/wordprocessingml/2006/main" w:ilvl="4">
-      <w:start w:val="1"/>
-      <w:numFmt w:val="bullet"/>
-      <w:lvlText w:val="o"/>
-      <w:lvlJc w:val="left"/>
-      <w:pPr>
-        <w:ind w:left="3600" w:hanging="360"/>
-      </w:pPr>
-      <w:rPr>
-        <w:rFonts w:hint="default" w:ascii="Courier New" w:hAnsi="Courier New"/>
-      </w:rPr>
-    </w:lvl>
-    <w:lvl xmlns:w="http://schemas.openxmlformats.org/wordprocessingml/2006/main" w:ilvl="5">
-      <w:start w:val="1"/>
-      <w:numFmt w:val="bullet"/>
-      <w:lvlText w:val=""/>
-      <w:lvlJc w:val="left"/>
-      <w:pPr>
-        <w:ind w:left="4320" w:hanging="360"/>
-      </w:pPr>
-      <w:rPr>
-        <w:rFonts w:hint="default" w:ascii="Wingdings" w:hAnsi="Wingdings"/>
-      </w:rPr>
-    </w:lvl>
-    <w:lvl xmlns:w="http://schemas.openxmlformats.org/wordprocessingml/2006/main" w:ilvl="6">
-      <w:start w:val="1"/>
-      <w:numFmt w:val="bullet"/>
-      <w:lvlText w:val=""/>
-      <w:lvlJc w:val="left"/>
-      <w:pPr>
-        <w:ind w:left="5040" w:hanging="360"/>
-      </w:pPr>
-      <w:rPr>
-        <w:rFonts w:hint="default" w:ascii="Symbol" w:hAnsi="Symbol"/>
-      </w:rPr>
-    </w:lvl>
-    <w:lvl xmlns:w="http://schemas.openxmlformats.org/wordprocessingml/2006/main" w:ilvl="7">
-      <w:start w:val="1"/>
-      <w:numFmt w:val="bullet"/>
-      <w:lvlText w:val="o"/>
-      <w:lvlJc w:val="left"/>
-      <w:pPr>
-        <w:ind w:left="5760" w:hanging="360"/>
-      </w:pPr>
-      <w:rPr>
-        <w:rFonts w:hint="default" w:ascii="Courier New" w:hAnsi="Courier New"/>
-      </w:rPr>
-    </w:lvl>
-    <w:lvl xmlns:w="http://schemas.openxmlformats.org/wordprocessingml/2006/main" w:ilvl="8">
-      <w:start w:val="1"/>
-      <w:numFmt w:val="bullet"/>
-      <w:lvlText w:val=""/>
-      <w:lvlJc w:val="left"/>
-      <w:pPr>
-        <w:ind w:left="6480" w:hanging="360"/>
-      </w:pPr>
-      <w:rPr>
-        <w:rFonts w:hint="default" w:ascii="Wingdings" w:hAnsi="Wingdings"/>
-      </w:rPr>
-    </w:lvl>
-  </w:abstractNum>
   <w:abstractNum w:abstractNumId="0" w15:restartNumberingAfterBreak="0">
     <w:nsid w:val="01F95DB2"/>
     <w:multiLevelType w:val="multilevel"/>
@@ -1676,6 +1061,232 @@
     </w:lvl>
   </w:abstractNum>
   <w:abstractNum w:abstractNumId="1" w15:restartNumberingAfterBreak="0">
+    <w:nsid w:val="0AC1931D"/>
+    <w:multiLevelType w:val="hybridMultilevel"/>
+    <w:tmpl w:val="D95E89EE"/>
+    <w:lvl w:ilvl="0" w:tplc="F54AAAAE">
+      <w:start w:val="1"/>
+      <w:numFmt w:val="bullet"/>
+      <w:lvlText w:val=""/>
+      <w:lvlJc w:val="left"/>
+      <w:pPr>
+        <w:ind w:left="720" w:hanging="360"/>
+      </w:pPr>
+      <w:rPr>
+        <w:rFonts w:ascii="Symbol" w:hAnsi="Symbol" w:hint="default"/>
+      </w:rPr>
+    </w:lvl>
+    <w:lvl w:ilvl="1" w:tplc="6ADA957A">
+      <w:start w:val="1"/>
+      <w:numFmt w:val="bullet"/>
+      <w:lvlText w:val="o"/>
+      <w:lvlJc w:val="left"/>
+      <w:pPr>
+        <w:ind w:left="1440" w:hanging="360"/>
+      </w:pPr>
+      <w:rPr>
+        <w:rFonts w:ascii="Courier New" w:hAnsi="Courier New" w:hint="default"/>
+      </w:rPr>
+    </w:lvl>
+    <w:lvl w:ilvl="2" w:tplc="155A8EA2">
+      <w:start w:val="1"/>
+      <w:numFmt w:val="bullet"/>
+      <w:lvlText w:val=""/>
+      <w:lvlJc w:val="left"/>
+      <w:pPr>
+        <w:ind w:left="2160" w:hanging="360"/>
+      </w:pPr>
+      <w:rPr>
+        <w:rFonts w:ascii="Wingdings" w:hAnsi="Wingdings" w:hint="default"/>
+      </w:rPr>
+    </w:lvl>
+    <w:lvl w:ilvl="3" w:tplc="7D9435DA">
+      <w:start w:val="1"/>
+      <w:numFmt w:val="bullet"/>
+      <w:lvlText w:val=""/>
+      <w:lvlJc w:val="left"/>
+      <w:pPr>
+        <w:ind w:left="2880" w:hanging="360"/>
+      </w:pPr>
+      <w:rPr>
+        <w:rFonts w:ascii="Symbol" w:hAnsi="Symbol" w:hint="default"/>
+      </w:rPr>
+    </w:lvl>
+    <w:lvl w:ilvl="4" w:tplc="51A23682">
+      <w:start w:val="1"/>
+      <w:numFmt w:val="bullet"/>
+      <w:lvlText w:val="o"/>
+      <w:lvlJc w:val="left"/>
+      <w:pPr>
+        <w:ind w:left="3600" w:hanging="360"/>
+      </w:pPr>
+      <w:rPr>
+        <w:rFonts w:ascii="Courier New" w:hAnsi="Courier New" w:hint="default"/>
+      </w:rPr>
+    </w:lvl>
+    <w:lvl w:ilvl="5" w:tplc="7C368F6C">
+      <w:start w:val="1"/>
+      <w:numFmt w:val="bullet"/>
+      <w:lvlText w:val=""/>
+      <w:lvlJc w:val="left"/>
+      <w:pPr>
+        <w:ind w:left="4320" w:hanging="360"/>
+      </w:pPr>
+      <w:rPr>
+        <w:rFonts w:ascii="Wingdings" w:hAnsi="Wingdings" w:hint="default"/>
+      </w:rPr>
+    </w:lvl>
+    <w:lvl w:ilvl="6" w:tplc="969AF5B6">
+      <w:start w:val="1"/>
+      <w:numFmt w:val="bullet"/>
+      <w:lvlText w:val=""/>
+      <w:lvlJc w:val="left"/>
+      <w:pPr>
+        <w:ind w:left="5040" w:hanging="360"/>
+      </w:pPr>
+      <w:rPr>
+        <w:rFonts w:ascii="Symbol" w:hAnsi="Symbol" w:hint="default"/>
+      </w:rPr>
+    </w:lvl>
+    <w:lvl w:ilvl="7" w:tplc="E8D6F944">
+      <w:start w:val="1"/>
+      <w:numFmt w:val="bullet"/>
+      <w:lvlText w:val="o"/>
+      <w:lvlJc w:val="left"/>
+      <w:pPr>
+        <w:ind w:left="5760" w:hanging="360"/>
+      </w:pPr>
+      <w:rPr>
+        <w:rFonts w:ascii="Courier New" w:hAnsi="Courier New" w:hint="default"/>
+      </w:rPr>
+    </w:lvl>
+    <w:lvl w:ilvl="8" w:tplc="47AC093E">
+      <w:start w:val="1"/>
+      <w:numFmt w:val="bullet"/>
+      <w:lvlText w:val=""/>
+      <w:lvlJc w:val="left"/>
+      <w:pPr>
+        <w:ind w:left="6480" w:hanging="360"/>
+      </w:pPr>
+      <w:rPr>
+        <w:rFonts w:ascii="Wingdings" w:hAnsi="Wingdings" w:hint="default"/>
+      </w:rPr>
+    </w:lvl>
+  </w:abstractNum>
+  <w:abstractNum w:abstractNumId="2" w15:restartNumberingAfterBreak="0">
+    <w:nsid w:val="11256464"/>
+    <w:multiLevelType w:val="hybridMultilevel"/>
+    <w:tmpl w:val="19B0B818"/>
+    <w:lvl w:ilvl="0" w:tplc="2348F49C">
+      <w:start w:val="1"/>
+      <w:numFmt w:val="bullet"/>
+      <w:lvlText w:val=""/>
+      <w:lvlJc w:val="left"/>
+      <w:pPr>
+        <w:ind w:left="720" w:hanging="360"/>
+      </w:pPr>
+      <w:rPr>
+        <w:rFonts w:ascii="Symbol" w:hAnsi="Symbol" w:hint="default"/>
+      </w:rPr>
+    </w:lvl>
+    <w:lvl w:ilvl="1" w:tplc="B972EBAE">
+      <w:start w:val="1"/>
+      <w:numFmt w:val="bullet"/>
+      <w:lvlText w:val="o"/>
+      <w:lvlJc w:val="left"/>
+      <w:pPr>
+        <w:ind w:left="1440" w:hanging="360"/>
+      </w:pPr>
+      <w:rPr>
+        <w:rFonts w:ascii="Courier New" w:hAnsi="Courier New" w:hint="default"/>
+      </w:rPr>
+    </w:lvl>
+    <w:lvl w:ilvl="2" w:tplc="3B2C5682">
+      <w:start w:val="1"/>
+      <w:numFmt w:val="bullet"/>
+      <w:lvlText w:val=""/>
+      <w:lvlJc w:val="left"/>
+      <w:pPr>
+        <w:ind w:left="2160" w:hanging="360"/>
+      </w:pPr>
+      <w:rPr>
+        <w:rFonts w:ascii="Wingdings" w:hAnsi="Wingdings" w:hint="default"/>
+      </w:rPr>
+    </w:lvl>
+    <w:lvl w:ilvl="3" w:tplc="34D424FA">
+      <w:start w:val="1"/>
+      <w:numFmt w:val="bullet"/>
+      <w:lvlText w:val=""/>
+      <w:lvlJc w:val="left"/>
+      <w:pPr>
+        <w:ind w:left="2880" w:hanging="360"/>
+      </w:pPr>
+      <w:rPr>
+        <w:rFonts w:ascii="Symbol" w:hAnsi="Symbol" w:hint="default"/>
+      </w:rPr>
+    </w:lvl>
+    <w:lvl w:ilvl="4" w:tplc="E45C1D98">
+      <w:start w:val="1"/>
+      <w:numFmt w:val="bullet"/>
+      <w:lvlText w:val="o"/>
+      <w:lvlJc w:val="left"/>
+      <w:pPr>
+        <w:ind w:left="3600" w:hanging="360"/>
+      </w:pPr>
+      <w:rPr>
+        <w:rFonts w:ascii="Courier New" w:hAnsi="Courier New" w:hint="default"/>
+      </w:rPr>
+    </w:lvl>
+    <w:lvl w:ilvl="5" w:tplc="A95CD0F0">
+      <w:start w:val="1"/>
+      <w:numFmt w:val="bullet"/>
+      <w:lvlText w:val=""/>
+      <w:lvlJc w:val="left"/>
+      <w:pPr>
+        <w:ind w:left="4320" w:hanging="360"/>
+      </w:pPr>
+      <w:rPr>
+        <w:rFonts w:ascii="Wingdings" w:hAnsi="Wingdings" w:hint="default"/>
+      </w:rPr>
+    </w:lvl>
+    <w:lvl w:ilvl="6" w:tplc="23B41074">
+      <w:start w:val="1"/>
+      <w:numFmt w:val="bullet"/>
+      <w:lvlText w:val=""/>
+      <w:lvlJc w:val="left"/>
+      <w:pPr>
+        <w:ind w:left="5040" w:hanging="360"/>
+      </w:pPr>
+      <w:rPr>
+        <w:rFonts w:ascii="Symbol" w:hAnsi="Symbol" w:hint="default"/>
+      </w:rPr>
+    </w:lvl>
+    <w:lvl w:ilvl="7" w:tplc="95FC5EC4">
+      <w:start w:val="1"/>
+      <w:numFmt w:val="bullet"/>
+      <w:lvlText w:val="o"/>
+      <w:lvlJc w:val="left"/>
+      <w:pPr>
+        <w:ind w:left="5760" w:hanging="360"/>
+      </w:pPr>
+      <w:rPr>
+        <w:rFonts w:ascii="Courier New" w:hAnsi="Courier New" w:hint="default"/>
+      </w:rPr>
+    </w:lvl>
+    <w:lvl w:ilvl="8" w:tplc="11D67B9A">
+      <w:start w:val="1"/>
+      <w:numFmt w:val="bullet"/>
+      <w:lvlText w:val=""/>
+      <w:lvlJc w:val="left"/>
+      <w:pPr>
+        <w:ind w:left="6480" w:hanging="360"/>
+      </w:pPr>
+      <w:rPr>
+        <w:rFonts w:ascii="Wingdings" w:hAnsi="Wingdings" w:hint="default"/>
+      </w:rPr>
+    </w:lvl>
+  </w:abstractNum>
+  <w:abstractNum w:abstractNumId="3" w15:restartNumberingAfterBreak="0">
     <w:nsid w:val="154520AF"/>
     <w:multiLevelType w:val="multilevel"/>
     <w:tmpl w:val="0EC4BF6A"/>
@@ -1691,7 +1302,7 @@
         <w:ind w:left="720" w:hanging="360"/>
       </w:pPr>
       <w:rPr>
-        <w:rFonts w:hint="default" w:ascii="Symbol" w:hAnsi="Symbol"/>
+        <w:rFonts w:ascii="Symbol" w:hAnsi="Symbol" w:hint="default"/>
         <w:sz w:val="20"/>
       </w:rPr>
     </w:lvl>
@@ -1707,7 +1318,7 @@
         <w:ind w:left="1440" w:hanging="360"/>
       </w:pPr>
       <w:rPr>
-        <w:rFonts w:hint="default" w:ascii="Symbol" w:hAnsi="Symbol"/>
+        <w:rFonts w:ascii="Symbol" w:hAnsi="Symbol" w:hint="default"/>
         <w:sz w:val="20"/>
       </w:rPr>
     </w:lvl>
@@ -1723,7 +1334,7 @@
         <w:ind w:left="2160" w:hanging="360"/>
       </w:pPr>
       <w:rPr>
-        <w:rFonts w:hint="default" w:ascii="Symbol" w:hAnsi="Symbol"/>
+        <w:rFonts w:ascii="Symbol" w:hAnsi="Symbol" w:hint="default"/>
         <w:sz w:val="20"/>
       </w:rPr>
     </w:lvl>
@@ -1739,7 +1350,7 @@
         <w:ind w:left="2880" w:hanging="360"/>
       </w:pPr>
       <w:rPr>
-        <w:rFonts w:hint="default" w:ascii="Symbol" w:hAnsi="Symbol"/>
+        <w:rFonts w:ascii="Symbol" w:hAnsi="Symbol" w:hint="default"/>
         <w:sz w:val="20"/>
       </w:rPr>
     </w:lvl>
@@ -1755,7 +1366,7 @@
         <w:ind w:left="3600" w:hanging="360"/>
       </w:pPr>
       <w:rPr>
-        <w:rFonts w:hint="default" w:ascii="Symbol" w:hAnsi="Symbol"/>
+        <w:rFonts w:ascii="Symbol" w:hAnsi="Symbol" w:hint="default"/>
         <w:sz w:val="20"/>
       </w:rPr>
     </w:lvl>
@@ -1771,7 +1382,7 @@
         <w:ind w:left="4320" w:hanging="360"/>
       </w:pPr>
       <w:rPr>
-        <w:rFonts w:hint="default" w:ascii="Symbol" w:hAnsi="Symbol"/>
+        <w:rFonts w:ascii="Symbol" w:hAnsi="Symbol" w:hint="default"/>
         <w:sz w:val="20"/>
       </w:rPr>
     </w:lvl>
@@ -1787,7 +1398,7 @@
         <w:ind w:left="5040" w:hanging="360"/>
       </w:pPr>
       <w:rPr>
-        <w:rFonts w:hint="default" w:ascii="Symbol" w:hAnsi="Symbol"/>
+        <w:rFonts w:ascii="Symbol" w:hAnsi="Symbol" w:hint="default"/>
         <w:sz w:val="20"/>
       </w:rPr>
     </w:lvl>
@@ -1803,7 +1414,7 @@
         <w:ind w:left="5760" w:hanging="360"/>
       </w:pPr>
       <w:rPr>
-        <w:rFonts w:hint="default" w:ascii="Symbol" w:hAnsi="Symbol"/>
+        <w:rFonts w:ascii="Symbol" w:hAnsi="Symbol" w:hint="default"/>
         <w:sz w:val="20"/>
       </w:rPr>
     </w:lvl>
@@ -1819,12 +1430,12 @@
         <w:ind w:left="6480" w:hanging="360"/>
       </w:pPr>
       <w:rPr>
-        <w:rFonts w:hint="default" w:ascii="Symbol" w:hAnsi="Symbol"/>
+        <w:rFonts w:ascii="Symbol" w:hAnsi="Symbol" w:hint="default"/>
         <w:sz w:val="20"/>
       </w:rPr>
     </w:lvl>
   </w:abstractNum>
-  <w:abstractNum w:abstractNumId="2" w15:restartNumberingAfterBreak="0">
+  <w:abstractNum w:abstractNumId="4" w15:restartNumberingAfterBreak="0">
     <w:nsid w:val="15837B01"/>
     <w:multiLevelType w:val="multilevel"/>
     <w:tmpl w:val="31DE7664"/>
@@ -1937,7 +1548,7 @@
       </w:pPr>
     </w:lvl>
   </w:abstractNum>
-  <w:abstractNum w:abstractNumId="3" w15:restartNumberingAfterBreak="0">
+  <w:abstractNum w:abstractNumId="5" w15:restartNumberingAfterBreak="0">
     <w:nsid w:val="164037C0"/>
     <w:multiLevelType w:val="multilevel"/>
     <w:tmpl w:val="E2743C62"/>
@@ -2050,7 +1661,7 @@
       </w:pPr>
     </w:lvl>
   </w:abstractNum>
-  <w:abstractNum w:abstractNumId="4" w15:restartNumberingAfterBreak="0">
+  <w:abstractNum w:abstractNumId="6" w15:restartNumberingAfterBreak="0">
     <w:nsid w:val="1ECA69B7"/>
     <w:multiLevelType w:val="multilevel"/>
     <w:tmpl w:val="DE6ECECE"/>
@@ -2163,7 +1774,7 @@
       </w:pPr>
     </w:lvl>
   </w:abstractNum>
-  <w:abstractNum w:abstractNumId="5" w15:restartNumberingAfterBreak="0">
+  <w:abstractNum w:abstractNumId="7" w15:restartNumberingAfterBreak="0">
     <w:nsid w:val="206D3C00"/>
     <w:multiLevelType w:val="multilevel"/>
     <w:tmpl w:val="17E4EA7A"/>
@@ -2179,7 +1790,7 @@
         <w:ind w:left="720" w:hanging="360"/>
       </w:pPr>
       <w:rPr>
-        <w:rFonts w:hint="default" w:ascii="Symbol" w:hAnsi="Symbol"/>
+        <w:rFonts w:ascii="Symbol" w:hAnsi="Symbol" w:hint="default"/>
         <w:sz w:val="20"/>
       </w:rPr>
     </w:lvl>
@@ -2195,7 +1806,7 @@
         <w:ind w:left="1440" w:hanging="360"/>
       </w:pPr>
       <w:rPr>
-        <w:rFonts w:hint="default" w:ascii="Symbol" w:hAnsi="Symbol"/>
+        <w:rFonts w:ascii="Symbol" w:hAnsi="Symbol" w:hint="default"/>
         <w:sz w:val="20"/>
       </w:rPr>
     </w:lvl>
@@ -2211,7 +1822,7 @@
         <w:ind w:left="2160" w:hanging="360"/>
       </w:pPr>
       <w:rPr>
-        <w:rFonts w:hint="default" w:ascii="Symbol" w:hAnsi="Symbol"/>
+        <w:rFonts w:ascii="Symbol" w:hAnsi="Symbol" w:hint="default"/>
         <w:sz w:val="20"/>
       </w:rPr>
     </w:lvl>
@@ -2227,7 +1838,7 @@
         <w:ind w:left="2880" w:hanging="360"/>
       </w:pPr>
       <w:rPr>
-        <w:rFonts w:hint="default" w:ascii="Symbol" w:hAnsi="Symbol"/>
+        <w:rFonts w:ascii="Symbol" w:hAnsi="Symbol" w:hint="default"/>
         <w:sz w:val="20"/>
       </w:rPr>
     </w:lvl>
@@ -2243,7 +1854,7 @@
         <w:ind w:left="3600" w:hanging="360"/>
       </w:pPr>
       <w:rPr>
-        <w:rFonts w:hint="default" w:ascii="Symbol" w:hAnsi="Symbol"/>
+        <w:rFonts w:ascii="Symbol" w:hAnsi="Symbol" w:hint="default"/>
         <w:sz w:val="20"/>
       </w:rPr>
     </w:lvl>
@@ -2259,7 +1870,7 @@
         <w:ind w:left="4320" w:hanging="360"/>
       </w:pPr>
       <w:rPr>
-        <w:rFonts w:hint="default" w:ascii="Symbol" w:hAnsi="Symbol"/>
+        <w:rFonts w:ascii="Symbol" w:hAnsi="Symbol" w:hint="default"/>
         <w:sz w:val="20"/>
       </w:rPr>
     </w:lvl>
@@ -2275,7 +1886,7 @@
         <w:ind w:left="5040" w:hanging="360"/>
       </w:pPr>
       <w:rPr>
-        <w:rFonts w:hint="default" w:ascii="Symbol" w:hAnsi="Symbol"/>
+        <w:rFonts w:ascii="Symbol" w:hAnsi="Symbol" w:hint="default"/>
         <w:sz w:val="20"/>
       </w:rPr>
     </w:lvl>
@@ -2291,7 +1902,7 @@
         <w:ind w:left="5760" w:hanging="360"/>
       </w:pPr>
       <w:rPr>
-        <w:rFonts w:hint="default" w:ascii="Symbol" w:hAnsi="Symbol"/>
+        <w:rFonts w:ascii="Symbol" w:hAnsi="Symbol" w:hint="default"/>
         <w:sz w:val="20"/>
       </w:rPr>
     </w:lvl>
@@ -2307,12 +1918,12 @@
         <w:ind w:left="6480" w:hanging="360"/>
       </w:pPr>
       <w:rPr>
-        <w:rFonts w:hint="default" w:ascii="Symbol" w:hAnsi="Symbol"/>
+        <w:rFonts w:ascii="Symbol" w:hAnsi="Symbol" w:hint="default"/>
         <w:sz w:val="20"/>
       </w:rPr>
     </w:lvl>
   </w:abstractNum>
-  <w:abstractNum w:abstractNumId="6" w15:restartNumberingAfterBreak="0">
+  <w:abstractNum w:abstractNumId="8" w15:restartNumberingAfterBreak="0">
     <w:nsid w:val="28201DEA"/>
     <w:multiLevelType w:val="multilevel"/>
     <w:tmpl w:val="A330EAAE"/>
@@ -2425,7 +2036,7 @@
       </w:pPr>
     </w:lvl>
   </w:abstractNum>
-  <w:abstractNum w:abstractNumId="7" w15:restartNumberingAfterBreak="0">
+  <w:abstractNum w:abstractNumId="9" w15:restartNumberingAfterBreak="0">
     <w:nsid w:val="28701B88"/>
     <w:multiLevelType w:val="multilevel"/>
     <w:tmpl w:val="F0E063C0"/>
@@ -2538,7 +2149,7 @@
       </w:pPr>
     </w:lvl>
   </w:abstractNum>
-  <w:abstractNum w:abstractNumId="8" w15:restartNumberingAfterBreak="0">
+  <w:abstractNum w:abstractNumId="10" w15:restartNumberingAfterBreak="0">
     <w:nsid w:val="33EB74CB"/>
     <w:multiLevelType w:val="multilevel"/>
     <w:tmpl w:val="A02A021C"/>
@@ -2651,7 +2262,7 @@
       </w:pPr>
     </w:lvl>
   </w:abstractNum>
-  <w:abstractNum w:abstractNumId="9" w15:restartNumberingAfterBreak="0">
+  <w:abstractNum w:abstractNumId="11" w15:restartNumberingAfterBreak="0">
     <w:nsid w:val="34A0232A"/>
     <w:multiLevelType w:val="multilevel"/>
     <w:tmpl w:val="80E41EF0"/>
@@ -2764,11 +2375,11 @@
       </w:pPr>
     </w:lvl>
   </w:abstractNum>
-  <w:abstractNum w:abstractNumId="10" w15:restartNumberingAfterBreak="0">
+  <w:abstractNum w:abstractNumId="12" w15:restartNumberingAfterBreak="0">
     <w:nsid w:val="45B453FD"/>
     <w:multiLevelType w:val="hybridMultilevel"/>
     <w:tmpl w:val="BBD20934"/>
-    <w:lvl w:ilvl="0">
+    <w:lvl w:ilvl="0" w:tplc="D2102B06">
       <w:start w:val="3"/>
       <w:numFmt w:val="decimal"/>
       <w:lvlText w:val="%1."/>
@@ -2780,7 +2391,7 @@
         <w:ind w:left="720" w:hanging="360"/>
       </w:pPr>
     </w:lvl>
-    <w:lvl w:ilvl="1">
+    <w:lvl w:ilvl="1" w:tplc="040A4266">
       <w:start w:val="1"/>
       <w:numFmt w:val="bullet"/>
       <w:lvlText w:val=""/>
@@ -2792,10 +2403,10 @@
         <w:ind w:left="1440" w:hanging="360"/>
       </w:pPr>
       <w:rPr>
-        <w:rFonts w:hint="default" w:ascii="Symbol" w:hAnsi="Symbol"/>
-      </w:rPr>
-    </w:lvl>
-    <w:lvl w:ilvl="2">
+        <w:rFonts w:ascii="Symbol" w:hAnsi="Symbol" w:hint="default"/>
+      </w:rPr>
+    </w:lvl>
+    <w:lvl w:ilvl="2" w:tplc="C4FED5A2">
       <w:start w:val="1"/>
       <w:numFmt w:val="decimal"/>
       <w:lvlText w:val="%3."/>
@@ -2807,7 +2418,7 @@
         <w:ind w:left="2160" w:hanging="360"/>
       </w:pPr>
     </w:lvl>
-    <w:lvl w:ilvl="3">
+    <w:lvl w:ilvl="3" w:tplc="40C8A1A4">
       <w:start w:val="1"/>
       <w:numFmt w:val="decimal"/>
       <w:lvlText w:val="%4."/>
@@ -2819,7 +2430,7 @@
         <w:ind w:left="2880" w:hanging="360"/>
       </w:pPr>
     </w:lvl>
-    <w:lvl w:ilvl="4">
+    <w:lvl w:ilvl="4" w:tplc="B05E8EEE">
       <w:start w:val="1"/>
       <w:numFmt w:val="decimal"/>
       <w:lvlText w:val="%5."/>
@@ -2831,7 +2442,7 @@
         <w:ind w:left="3600" w:hanging="360"/>
       </w:pPr>
     </w:lvl>
-    <w:lvl w:ilvl="5">
+    <w:lvl w:ilvl="5" w:tplc="DF24EEDE">
       <w:start w:val="1"/>
       <w:numFmt w:val="decimal"/>
       <w:lvlText w:val="%6."/>
@@ -2843,7 +2454,7 @@
         <w:ind w:left="4320" w:hanging="360"/>
       </w:pPr>
     </w:lvl>
-    <w:lvl w:ilvl="6">
+    <w:lvl w:ilvl="6" w:tplc="509863D0">
       <w:start w:val="1"/>
       <w:numFmt w:val="decimal"/>
       <w:lvlText w:val="%7."/>
@@ -2855,7 +2466,7 @@
         <w:ind w:left="5040" w:hanging="360"/>
       </w:pPr>
     </w:lvl>
-    <w:lvl w:ilvl="7">
+    <w:lvl w:ilvl="7" w:tplc="77E05BF8">
       <w:start w:val="1"/>
       <w:numFmt w:val="decimal"/>
       <w:lvlText w:val="%8."/>
@@ -2867,7 +2478,7 @@
         <w:ind w:left="5760" w:hanging="360"/>
       </w:pPr>
     </w:lvl>
-    <w:lvl w:ilvl="8">
+    <w:lvl w:ilvl="8" w:tplc="9F04CCE8">
       <w:start w:val="1"/>
       <w:numFmt w:val="decimal"/>
       <w:lvlText w:val="%9."/>
@@ -2880,7 +2491,7 @@
       </w:pPr>
     </w:lvl>
   </w:abstractNum>
-  <w:abstractNum w:abstractNumId="11" w15:restartNumberingAfterBreak="0">
+  <w:abstractNum w:abstractNumId="13" w15:restartNumberingAfterBreak="0">
     <w:nsid w:val="4A055662"/>
     <w:multiLevelType w:val="multilevel"/>
     <w:tmpl w:val="69EACF4E"/>
@@ -2896,7 +2507,7 @@
         <w:ind w:left="720" w:hanging="360"/>
       </w:pPr>
       <w:rPr>
-        <w:rFonts w:hint="default" w:ascii="Symbol" w:hAnsi="Symbol"/>
+        <w:rFonts w:ascii="Symbol" w:hAnsi="Symbol" w:hint="default"/>
         <w:sz w:val="20"/>
       </w:rPr>
     </w:lvl>
@@ -2912,7 +2523,7 @@
         <w:ind w:left="1440" w:hanging="360"/>
       </w:pPr>
       <w:rPr>
-        <w:rFonts w:hint="default" w:ascii="Symbol" w:hAnsi="Symbol"/>
+        <w:rFonts w:ascii="Symbol" w:hAnsi="Symbol" w:hint="default"/>
         <w:sz w:val="20"/>
       </w:rPr>
     </w:lvl>
@@ -2928,7 +2539,7 @@
         <w:ind w:left="2160" w:hanging="360"/>
       </w:pPr>
       <w:rPr>
-        <w:rFonts w:hint="default" w:ascii="Symbol" w:hAnsi="Symbol"/>
+        <w:rFonts w:ascii="Symbol" w:hAnsi="Symbol" w:hint="default"/>
         <w:sz w:val="20"/>
       </w:rPr>
     </w:lvl>
@@ -2944,7 +2555,7 @@
         <w:ind w:left="2880" w:hanging="360"/>
       </w:pPr>
       <w:rPr>
-        <w:rFonts w:hint="default" w:ascii="Symbol" w:hAnsi="Symbol"/>
+        <w:rFonts w:ascii="Symbol" w:hAnsi="Symbol" w:hint="default"/>
         <w:sz w:val="20"/>
       </w:rPr>
     </w:lvl>
@@ -2960,7 +2571,7 @@
         <w:ind w:left="3600" w:hanging="360"/>
       </w:pPr>
       <w:rPr>
-        <w:rFonts w:hint="default" w:ascii="Symbol" w:hAnsi="Symbol"/>
+        <w:rFonts w:ascii="Symbol" w:hAnsi="Symbol" w:hint="default"/>
         <w:sz w:val="20"/>
       </w:rPr>
     </w:lvl>
@@ -2976,7 +2587,7 @@
         <w:ind w:left="4320" w:hanging="360"/>
       </w:pPr>
       <w:rPr>
-        <w:rFonts w:hint="default" w:ascii="Symbol" w:hAnsi="Symbol"/>
+        <w:rFonts w:ascii="Symbol" w:hAnsi="Symbol" w:hint="default"/>
         <w:sz w:val="20"/>
       </w:rPr>
     </w:lvl>
@@ -2992,7 +2603,7 @@
         <w:ind w:left="5040" w:hanging="360"/>
       </w:pPr>
       <w:rPr>
-        <w:rFonts w:hint="default" w:ascii="Symbol" w:hAnsi="Symbol"/>
+        <w:rFonts w:ascii="Symbol" w:hAnsi="Symbol" w:hint="default"/>
         <w:sz w:val="20"/>
       </w:rPr>
     </w:lvl>
@@ -3008,7 +2619,7 @@
         <w:ind w:left="5760" w:hanging="360"/>
       </w:pPr>
       <w:rPr>
-        <w:rFonts w:hint="default" w:ascii="Symbol" w:hAnsi="Symbol"/>
+        <w:rFonts w:ascii="Symbol" w:hAnsi="Symbol" w:hint="default"/>
         <w:sz w:val="20"/>
       </w:rPr>
     </w:lvl>
@@ -3024,12 +2635,12 @@
         <w:ind w:left="6480" w:hanging="360"/>
       </w:pPr>
       <w:rPr>
-        <w:rFonts w:hint="default" w:ascii="Symbol" w:hAnsi="Symbol"/>
+        <w:rFonts w:ascii="Symbol" w:hAnsi="Symbol" w:hint="default"/>
         <w:sz w:val="20"/>
       </w:rPr>
     </w:lvl>
   </w:abstractNum>
-  <w:abstractNum w:abstractNumId="12" w15:restartNumberingAfterBreak="0">
+  <w:abstractNum w:abstractNumId="14" w15:restartNumberingAfterBreak="0">
     <w:nsid w:val="4A597426"/>
     <w:multiLevelType w:val="multilevel"/>
     <w:tmpl w:val="4E545DBE"/>
@@ -3142,7 +2753,7 @@
       </w:pPr>
     </w:lvl>
   </w:abstractNum>
-  <w:abstractNum w:abstractNumId="13" w15:restartNumberingAfterBreak="0">
+  <w:abstractNum w:abstractNumId="15" w15:restartNumberingAfterBreak="0">
     <w:nsid w:val="4A89251E"/>
     <w:multiLevelType w:val="multilevel"/>
     <w:tmpl w:val="4F169898"/>
@@ -3158,7 +2769,7 @@
         <w:ind w:left="720" w:hanging="360"/>
       </w:pPr>
       <w:rPr>
-        <w:rFonts w:hint="default" w:ascii="Symbol" w:hAnsi="Symbol"/>
+        <w:rFonts w:ascii="Symbol" w:hAnsi="Symbol" w:hint="default"/>
         <w:sz w:val="20"/>
       </w:rPr>
     </w:lvl>
@@ -3174,7 +2785,7 @@
         <w:ind w:left="1440" w:hanging="360"/>
       </w:pPr>
       <w:rPr>
-        <w:rFonts w:hint="default" w:ascii="Symbol" w:hAnsi="Symbol"/>
+        <w:rFonts w:ascii="Symbol" w:hAnsi="Symbol" w:hint="default"/>
         <w:sz w:val="20"/>
       </w:rPr>
     </w:lvl>
@@ -3190,7 +2801,7 @@
         <w:ind w:left="2160" w:hanging="360"/>
       </w:pPr>
       <w:rPr>
-        <w:rFonts w:hint="default" w:ascii="Symbol" w:hAnsi="Symbol"/>
+        <w:rFonts w:ascii="Symbol" w:hAnsi="Symbol" w:hint="default"/>
         <w:sz w:val="20"/>
       </w:rPr>
     </w:lvl>
@@ -3206,7 +2817,7 @@
         <w:ind w:left="2880" w:hanging="360"/>
       </w:pPr>
       <w:rPr>
-        <w:rFonts w:hint="default" w:ascii="Symbol" w:hAnsi="Symbol"/>
+        <w:rFonts w:ascii="Symbol" w:hAnsi="Symbol" w:hint="default"/>
         <w:sz w:val="20"/>
       </w:rPr>
     </w:lvl>
@@ -3222,7 +2833,7 @@
         <w:ind w:left="3600" w:hanging="360"/>
       </w:pPr>
       <w:rPr>
-        <w:rFonts w:hint="default" w:ascii="Symbol" w:hAnsi="Symbol"/>
+        <w:rFonts w:ascii="Symbol" w:hAnsi="Symbol" w:hint="default"/>
         <w:sz w:val="20"/>
       </w:rPr>
     </w:lvl>
@@ -3238,7 +2849,7 @@
         <w:ind w:left="4320" w:hanging="360"/>
       </w:pPr>
       <w:rPr>
-        <w:rFonts w:hint="default" w:ascii="Symbol" w:hAnsi="Symbol"/>
+        <w:rFonts w:ascii="Symbol" w:hAnsi="Symbol" w:hint="default"/>
         <w:sz w:val="20"/>
       </w:rPr>
     </w:lvl>
@@ -3254,7 +2865,7 @@
         <w:ind w:left="5040" w:hanging="360"/>
       </w:pPr>
       <w:rPr>
-        <w:rFonts w:hint="default" w:ascii="Symbol" w:hAnsi="Symbol"/>
+        <w:rFonts w:ascii="Symbol" w:hAnsi="Symbol" w:hint="default"/>
         <w:sz w:val="20"/>
       </w:rPr>
     </w:lvl>
@@ -3270,7 +2881,7 @@
         <w:ind w:left="5760" w:hanging="360"/>
       </w:pPr>
       <w:rPr>
-        <w:rFonts w:hint="default" w:ascii="Symbol" w:hAnsi="Symbol"/>
+        <w:rFonts w:ascii="Symbol" w:hAnsi="Symbol" w:hint="default"/>
         <w:sz w:val="20"/>
       </w:rPr>
     </w:lvl>
@@ -3286,12 +2897,125 @@
         <w:ind w:left="6480" w:hanging="360"/>
       </w:pPr>
       <w:rPr>
-        <w:rFonts w:hint="default" w:ascii="Symbol" w:hAnsi="Symbol"/>
+        <w:rFonts w:ascii="Symbol" w:hAnsi="Symbol" w:hint="default"/>
         <w:sz w:val="20"/>
       </w:rPr>
     </w:lvl>
   </w:abstractNum>
-  <w:abstractNum w:abstractNumId="14" w15:restartNumberingAfterBreak="0">
+  <w:abstractNum w:abstractNumId="16" w15:restartNumberingAfterBreak="0">
+    <w:nsid w:val="52C83149"/>
+    <w:multiLevelType w:val="hybridMultilevel"/>
+    <w:tmpl w:val="75443DE6"/>
+    <w:lvl w:ilvl="0" w:tplc="0D6665BC">
+      <w:start w:val="1"/>
+      <w:numFmt w:val="bullet"/>
+      <w:lvlText w:val=""/>
+      <w:lvlJc w:val="left"/>
+      <w:pPr>
+        <w:ind w:left="720" w:hanging="360"/>
+      </w:pPr>
+      <w:rPr>
+        <w:rFonts w:ascii="Symbol" w:hAnsi="Symbol" w:hint="default"/>
+      </w:rPr>
+    </w:lvl>
+    <w:lvl w:ilvl="1" w:tplc="763A2982">
+      <w:start w:val="1"/>
+      <w:numFmt w:val="bullet"/>
+      <w:lvlText w:val="o"/>
+      <w:lvlJc w:val="left"/>
+      <w:pPr>
+        <w:ind w:left="1440" w:hanging="360"/>
+      </w:pPr>
+      <w:rPr>
+        <w:rFonts w:ascii="Courier New" w:hAnsi="Courier New" w:hint="default"/>
+      </w:rPr>
+    </w:lvl>
+    <w:lvl w:ilvl="2" w:tplc="E4308A70">
+      <w:start w:val="1"/>
+      <w:numFmt w:val="bullet"/>
+      <w:lvlText w:val=""/>
+      <w:lvlJc w:val="left"/>
+      <w:pPr>
+        <w:ind w:left="2160" w:hanging="360"/>
+      </w:pPr>
+      <w:rPr>
+        <w:rFonts w:ascii="Wingdings" w:hAnsi="Wingdings" w:hint="default"/>
+      </w:rPr>
+    </w:lvl>
+    <w:lvl w:ilvl="3" w:tplc="5F96935E">
+      <w:start w:val="1"/>
+      <w:numFmt w:val="bullet"/>
+      <w:lvlText w:val=""/>
+      <w:lvlJc w:val="left"/>
+      <w:pPr>
+        <w:ind w:left="2880" w:hanging="360"/>
+      </w:pPr>
+      <w:rPr>
+        <w:rFonts w:ascii="Symbol" w:hAnsi="Symbol" w:hint="default"/>
+      </w:rPr>
+    </w:lvl>
+    <w:lvl w:ilvl="4" w:tplc="F8E647A4">
+      <w:start w:val="1"/>
+      <w:numFmt w:val="bullet"/>
+      <w:lvlText w:val="o"/>
+      <w:lvlJc w:val="left"/>
+      <w:pPr>
+        <w:ind w:left="3600" w:hanging="360"/>
+      </w:pPr>
+      <w:rPr>
+        <w:rFonts w:ascii="Courier New" w:hAnsi="Courier New" w:hint="default"/>
+      </w:rPr>
+    </w:lvl>
+    <w:lvl w:ilvl="5" w:tplc="F000F1FA">
+      <w:start w:val="1"/>
+      <w:numFmt w:val="bullet"/>
+      <w:lvlText w:val=""/>
+      <w:lvlJc w:val="left"/>
+      <w:pPr>
+        <w:ind w:left="4320" w:hanging="360"/>
+      </w:pPr>
+      <w:rPr>
+        <w:rFonts w:ascii="Wingdings" w:hAnsi="Wingdings" w:hint="default"/>
+      </w:rPr>
+    </w:lvl>
+    <w:lvl w:ilvl="6" w:tplc="C48A8396">
+      <w:start w:val="1"/>
+      <w:numFmt w:val="bullet"/>
+      <w:lvlText w:val=""/>
+      <w:lvlJc w:val="left"/>
+      <w:pPr>
+        <w:ind w:left="5040" w:hanging="360"/>
+      </w:pPr>
+      <w:rPr>
+        <w:rFonts w:ascii="Symbol" w:hAnsi="Symbol" w:hint="default"/>
+      </w:rPr>
+    </w:lvl>
+    <w:lvl w:ilvl="7" w:tplc="9CFE6886">
+      <w:start w:val="1"/>
+      <w:numFmt w:val="bullet"/>
+      <w:lvlText w:val="o"/>
+      <w:lvlJc w:val="left"/>
+      <w:pPr>
+        <w:ind w:left="5760" w:hanging="360"/>
+      </w:pPr>
+      <w:rPr>
+        <w:rFonts w:ascii="Courier New" w:hAnsi="Courier New" w:hint="default"/>
+      </w:rPr>
+    </w:lvl>
+    <w:lvl w:ilvl="8" w:tplc="373C80A4">
+      <w:start w:val="1"/>
+      <w:numFmt w:val="bullet"/>
+      <w:lvlText w:val=""/>
+      <w:lvlJc w:val="left"/>
+      <w:pPr>
+        <w:ind w:left="6480" w:hanging="360"/>
+      </w:pPr>
+      <w:rPr>
+        <w:rFonts w:ascii="Wingdings" w:hAnsi="Wingdings" w:hint="default"/>
+      </w:rPr>
+    </w:lvl>
+  </w:abstractNum>
+  <w:abstractNum w:abstractNumId="17" w15:restartNumberingAfterBreak="0">
     <w:nsid w:val="54225FBB"/>
     <w:multiLevelType w:val="multilevel"/>
     <w:tmpl w:val="CA3A966A"/>
@@ -3404,7 +3128,7 @@
       </w:pPr>
     </w:lvl>
   </w:abstractNum>
-  <w:abstractNum w:abstractNumId="15" w15:restartNumberingAfterBreak="0">
+  <w:abstractNum w:abstractNumId="18" w15:restartNumberingAfterBreak="0">
     <w:nsid w:val="5CD3607A"/>
     <w:multiLevelType w:val="multilevel"/>
     <w:tmpl w:val="EB7228DC"/>
@@ -3517,7 +3241,7 @@
       </w:pPr>
     </w:lvl>
   </w:abstractNum>
-  <w:abstractNum w:abstractNumId="16" w15:restartNumberingAfterBreak="0">
+  <w:abstractNum w:abstractNumId="19" w15:restartNumberingAfterBreak="0">
     <w:nsid w:val="5FC01156"/>
     <w:multiLevelType w:val="multilevel"/>
     <w:tmpl w:val="7F1A79EC"/>
@@ -3630,7 +3354,7 @@
       </w:pPr>
     </w:lvl>
   </w:abstractNum>
-  <w:abstractNum w:abstractNumId="17" w15:restartNumberingAfterBreak="0">
+  <w:abstractNum w:abstractNumId="20" w15:restartNumberingAfterBreak="0">
     <w:nsid w:val="629C4AC2"/>
     <w:multiLevelType w:val="multilevel"/>
     <w:tmpl w:val="66BA5676"/>
@@ -3743,7 +3467,7 @@
       </w:pPr>
     </w:lvl>
   </w:abstractNum>
-  <w:abstractNum w:abstractNumId="18" w15:restartNumberingAfterBreak="0">
+  <w:abstractNum w:abstractNumId="21" w15:restartNumberingAfterBreak="0">
     <w:nsid w:val="638A6088"/>
     <w:multiLevelType w:val="hybridMultilevel"/>
     <w:tmpl w:val="6A2C9DE0"/>
@@ -3756,7 +3480,7 @@
         <w:ind w:left="2160" w:hanging="360"/>
       </w:pPr>
       <w:rPr>
-        <w:rFonts w:hint="default" w:ascii="Symbol" w:hAnsi="Symbol"/>
+        <w:rFonts w:ascii="Symbol" w:hAnsi="Symbol" w:hint="default"/>
       </w:rPr>
     </w:lvl>
     <w:lvl w:ilvl="1" w:tplc="08090003" w:tentative="1">
@@ -3768,7 +3492,7 @@
         <w:ind w:left="2880" w:hanging="360"/>
       </w:pPr>
       <w:rPr>
-        <w:rFonts w:hint="default" w:ascii="Courier New" w:hAnsi="Courier New" w:cs="Courier New"/>
+        <w:rFonts w:ascii="Courier New" w:hAnsi="Courier New" w:cs="Courier New" w:hint="default"/>
       </w:rPr>
     </w:lvl>
     <w:lvl w:ilvl="2" w:tplc="08090005" w:tentative="1">
@@ -3780,7 +3504,7 @@
         <w:ind w:left="3600" w:hanging="360"/>
       </w:pPr>
       <w:rPr>
-        <w:rFonts w:hint="default" w:ascii="Wingdings" w:hAnsi="Wingdings"/>
+        <w:rFonts w:ascii="Wingdings" w:hAnsi="Wingdings" w:hint="default"/>
       </w:rPr>
     </w:lvl>
     <w:lvl w:ilvl="3" w:tplc="08090001" w:tentative="1">
@@ -3792,7 +3516,7 @@
         <w:ind w:left="4320" w:hanging="360"/>
       </w:pPr>
       <w:rPr>
-        <w:rFonts w:hint="default" w:ascii="Symbol" w:hAnsi="Symbol"/>
+        <w:rFonts w:ascii="Symbol" w:hAnsi="Symbol" w:hint="default"/>
       </w:rPr>
     </w:lvl>
     <w:lvl w:ilvl="4" w:tplc="08090003" w:tentative="1">
@@ -3804,7 +3528,7 @@
         <w:ind w:left="5040" w:hanging="360"/>
       </w:pPr>
       <w:rPr>
-        <w:rFonts w:hint="default" w:ascii="Courier New" w:hAnsi="Courier New" w:cs="Courier New"/>
+        <w:rFonts w:ascii="Courier New" w:hAnsi="Courier New" w:cs="Courier New" w:hint="default"/>
       </w:rPr>
     </w:lvl>
     <w:lvl w:ilvl="5" w:tplc="08090005" w:tentative="1">
@@ -3816,7 +3540,7 @@
         <w:ind w:left="5760" w:hanging="360"/>
       </w:pPr>
       <w:rPr>
-        <w:rFonts w:hint="default" w:ascii="Wingdings" w:hAnsi="Wingdings"/>
+        <w:rFonts w:ascii="Wingdings" w:hAnsi="Wingdings" w:hint="default"/>
       </w:rPr>
     </w:lvl>
     <w:lvl w:ilvl="6" w:tplc="08090001" w:tentative="1">
@@ -3828,7 +3552,7 @@
         <w:ind w:left="6480" w:hanging="360"/>
       </w:pPr>
       <w:rPr>
-        <w:rFonts w:hint="default" w:ascii="Symbol" w:hAnsi="Symbol"/>
+        <w:rFonts w:ascii="Symbol" w:hAnsi="Symbol" w:hint="default"/>
       </w:rPr>
     </w:lvl>
     <w:lvl w:ilvl="7" w:tplc="08090003" w:tentative="1">
@@ -3840,7 +3564,7 @@
         <w:ind w:left="7200" w:hanging="360"/>
       </w:pPr>
       <w:rPr>
-        <w:rFonts w:hint="default" w:ascii="Courier New" w:hAnsi="Courier New" w:cs="Courier New"/>
+        <w:rFonts w:ascii="Courier New" w:hAnsi="Courier New" w:cs="Courier New" w:hint="default"/>
       </w:rPr>
     </w:lvl>
     <w:lvl w:ilvl="8" w:tplc="08090005" w:tentative="1">
@@ -3852,11 +3576,124 @@
         <w:ind w:left="7920" w:hanging="360"/>
       </w:pPr>
       <w:rPr>
-        <w:rFonts w:hint="default" w:ascii="Wingdings" w:hAnsi="Wingdings"/>
+        <w:rFonts w:ascii="Wingdings" w:hAnsi="Wingdings" w:hint="default"/>
       </w:rPr>
     </w:lvl>
   </w:abstractNum>
-  <w:abstractNum w:abstractNumId="19" w15:restartNumberingAfterBreak="0">
+  <w:abstractNum w:abstractNumId="22" w15:restartNumberingAfterBreak="0">
+    <w:nsid w:val="6E25309F"/>
+    <w:multiLevelType w:val="hybridMultilevel"/>
+    <w:tmpl w:val="6240D10E"/>
+    <w:lvl w:ilvl="0" w:tplc="7AEC4492">
+      <w:start w:val="1"/>
+      <w:numFmt w:val="bullet"/>
+      <w:lvlText w:val=""/>
+      <w:lvlJc w:val="left"/>
+      <w:pPr>
+        <w:ind w:left="720" w:hanging="360"/>
+      </w:pPr>
+      <w:rPr>
+        <w:rFonts w:ascii="Symbol" w:hAnsi="Symbol" w:hint="default"/>
+      </w:rPr>
+    </w:lvl>
+    <w:lvl w:ilvl="1" w:tplc="20A00B58">
+      <w:start w:val="1"/>
+      <w:numFmt w:val="bullet"/>
+      <w:lvlText w:val="o"/>
+      <w:lvlJc w:val="left"/>
+      <w:pPr>
+        <w:ind w:left="1440" w:hanging="360"/>
+      </w:pPr>
+      <w:rPr>
+        <w:rFonts w:ascii="Courier New" w:hAnsi="Courier New" w:hint="default"/>
+      </w:rPr>
+    </w:lvl>
+    <w:lvl w:ilvl="2" w:tplc="909415E0">
+      <w:start w:val="1"/>
+      <w:numFmt w:val="bullet"/>
+      <w:lvlText w:val=""/>
+      <w:lvlJc w:val="left"/>
+      <w:pPr>
+        <w:ind w:left="2160" w:hanging="360"/>
+      </w:pPr>
+      <w:rPr>
+        <w:rFonts w:ascii="Wingdings" w:hAnsi="Wingdings" w:hint="default"/>
+      </w:rPr>
+    </w:lvl>
+    <w:lvl w:ilvl="3" w:tplc="78FCC1FE">
+      <w:start w:val="1"/>
+      <w:numFmt w:val="bullet"/>
+      <w:lvlText w:val=""/>
+      <w:lvlJc w:val="left"/>
+      <w:pPr>
+        <w:ind w:left="2880" w:hanging="360"/>
+      </w:pPr>
+      <w:rPr>
+        <w:rFonts w:ascii="Symbol" w:hAnsi="Symbol" w:hint="default"/>
+      </w:rPr>
+    </w:lvl>
+    <w:lvl w:ilvl="4" w:tplc="B976642C">
+      <w:start w:val="1"/>
+      <w:numFmt w:val="bullet"/>
+      <w:lvlText w:val="o"/>
+      <w:lvlJc w:val="left"/>
+      <w:pPr>
+        <w:ind w:left="3600" w:hanging="360"/>
+      </w:pPr>
+      <w:rPr>
+        <w:rFonts w:ascii="Courier New" w:hAnsi="Courier New" w:hint="default"/>
+      </w:rPr>
+    </w:lvl>
+    <w:lvl w:ilvl="5" w:tplc="4E4AD228">
+      <w:start w:val="1"/>
+      <w:numFmt w:val="bullet"/>
+      <w:lvlText w:val=""/>
+      <w:lvlJc w:val="left"/>
+      <w:pPr>
+        <w:ind w:left="4320" w:hanging="360"/>
+      </w:pPr>
+      <w:rPr>
+        <w:rFonts w:ascii="Wingdings" w:hAnsi="Wingdings" w:hint="default"/>
+      </w:rPr>
+    </w:lvl>
+    <w:lvl w:ilvl="6" w:tplc="CAF83BDA">
+      <w:start w:val="1"/>
+      <w:numFmt w:val="bullet"/>
+      <w:lvlText w:val=""/>
+      <w:lvlJc w:val="left"/>
+      <w:pPr>
+        <w:ind w:left="5040" w:hanging="360"/>
+      </w:pPr>
+      <w:rPr>
+        <w:rFonts w:ascii="Symbol" w:hAnsi="Symbol" w:hint="default"/>
+      </w:rPr>
+    </w:lvl>
+    <w:lvl w:ilvl="7" w:tplc="A0E89528">
+      <w:start w:val="1"/>
+      <w:numFmt w:val="bullet"/>
+      <w:lvlText w:val="o"/>
+      <w:lvlJc w:val="left"/>
+      <w:pPr>
+        <w:ind w:left="5760" w:hanging="360"/>
+      </w:pPr>
+      <w:rPr>
+        <w:rFonts w:ascii="Courier New" w:hAnsi="Courier New" w:hint="default"/>
+      </w:rPr>
+    </w:lvl>
+    <w:lvl w:ilvl="8" w:tplc="87FA150C">
+      <w:start w:val="1"/>
+      <w:numFmt w:val="bullet"/>
+      <w:lvlText w:val=""/>
+      <w:lvlJc w:val="left"/>
+      <w:pPr>
+        <w:ind w:left="6480" w:hanging="360"/>
+      </w:pPr>
+      <w:rPr>
+        <w:rFonts w:ascii="Wingdings" w:hAnsi="Wingdings" w:hint="default"/>
+      </w:rPr>
+    </w:lvl>
+  </w:abstractNum>
+  <w:abstractNum w:abstractNumId="23" w15:restartNumberingAfterBreak="0">
     <w:nsid w:val="76364941"/>
     <w:multiLevelType w:val="multilevel"/>
     <w:tmpl w:val="FB3AA880"/>
@@ -3969,7 +3806,7 @@
       </w:pPr>
     </w:lvl>
   </w:abstractNum>
-  <w:abstractNum w:abstractNumId="20" w15:restartNumberingAfterBreak="0">
+  <w:abstractNum w:abstractNumId="24" w15:restartNumberingAfterBreak="0">
     <w:nsid w:val="7A9F013A"/>
     <w:multiLevelType w:val="multilevel"/>
     <w:tmpl w:val="7966BC96"/>
@@ -3985,7 +3822,7 @@
         <w:ind w:left="720" w:hanging="360"/>
       </w:pPr>
       <w:rPr>
-        <w:rFonts w:hint="default" w:ascii="Symbol" w:hAnsi="Symbol"/>
+        <w:rFonts w:ascii="Symbol" w:hAnsi="Symbol" w:hint="default"/>
         <w:sz w:val="20"/>
       </w:rPr>
     </w:lvl>
@@ -4001,7 +3838,7 @@
         <w:ind w:left="1440" w:hanging="360"/>
       </w:pPr>
       <w:rPr>
-        <w:rFonts w:hint="default" w:ascii="Symbol" w:hAnsi="Symbol"/>
+        <w:rFonts w:ascii="Symbol" w:hAnsi="Symbol" w:hint="default"/>
         <w:sz w:val="20"/>
       </w:rPr>
     </w:lvl>
@@ -4017,7 +3854,7 @@
         <w:ind w:left="2160" w:hanging="360"/>
       </w:pPr>
       <w:rPr>
-        <w:rFonts w:hint="default" w:ascii="Symbol" w:hAnsi="Symbol"/>
+        <w:rFonts w:ascii="Symbol" w:hAnsi="Symbol" w:hint="default"/>
         <w:sz w:val="20"/>
       </w:rPr>
     </w:lvl>
@@ -4033,7 +3870,7 @@
         <w:ind w:left="2880" w:hanging="360"/>
       </w:pPr>
       <w:rPr>
-        <w:rFonts w:hint="default" w:ascii="Symbol" w:hAnsi="Symbol"/>
+        <w:rFonts w:ascii="Symbol" w:hAnsi="Symbol" w:hint="default"/>
         <w:sz w:val="20"/>
       </w:rPr>
     </w:lvl>
@@ -4049,7 +3886,7 @@
         <w:ind w:left="3600" w:hanging="360"/>
       </w:pPr>
       <w:rPr>
-        <w:rFonts w:hint="default" w:ascii="Symbol" w:hAnsi="Symbol"/>
+        <w:rFonts w:ascii="Symbol" w:hAnsi="Symbol" w:hint="default"/>
         <w:sz w:val="20"/>
       </w:rPr>
     </w:lvl>
@@ -4065,7 +3902,7 @@
         <w:ind w:left="4320" w:hanging="360"/>
       </w:pPr>
       <w:rPr>
-        <w:rFonts w:hint="default" w:ascii="Symbol" w:hAnsi="Symbol"/>
+        <w:rFonts w:ascii="Symbol" w:hAnsi="Symbol" w:hint="default"/>
         <w:sz w:val="20"/>
       </w:rPr>
     </w:lvl>
@@ -4081,7 +3918,7 @@
         <w:ind w:left="5040" w:hanging="360"/>
       </w:pPr>
       <w:rPr>
-        <w:rFonts w:hint="default" w:ascii="Symbol" w:hAnsi="Symbol"/>
+        <w:rFonts w:ascii="Symbol" w:hAnsi="Symbol" w:hint="default"/>
         <w:sz w:val="20"/>
       </w:rPr>
     </w:lvl>
@@ -4097,7 +3934,7 @@
         <w:ind w:left="5760" w:hanging="360"/>
       </w:pPr>
       <w:rPr>
-        <w:rFonts w:hint="default" w:ascii="Symbol" w:hAnsi="Symbol"/>
+        <w:rFonts w:ascii="Symbol" w:hAnsi="Symbol" w:hint="default"/>
         <w:sz w:val="20"/>
       </w:rPr>
     </w:lvl>
@@ -4113,26 +3950,193 @@
         <w:ind w:left="6480" w:hanging="360"/>
       </w:pPr>
       <w:rPr>
-        <w:rFonts w:hint="default" w:ascii="Symbol" w:hAnsi="Symbol"/>
+        <w:rFonts w:ascii="Symbol" w:hAnsi="Symbol" w:hint="default"/>
         <w:sz w:val="20"/>
       </w:rPr>
     </w:lvl>
   </w:abstractNum>
-  <w:num w:numId="25">
+  <w:num w:numId="1" w16cid:durableId="1056273463">
+    <w:abstractNumId w:val="2"/>
+  </w:num>
+  <w:num w:numId="2" w16cid:durableId="1678775631">
+    <w:abstractNumId w:val="16"/>
+  </w:num>
+  <w:num w:numId="3" w16cid:durableId="1931235869">
+    <w:abstractNumId w:val="22"/>
+  </w:num>
+  <w:num w:numId="4" w16cid:durableId="78524047">
+    <w:abstractNumId w:val="1"/>
+  </w:num>
+  <w:num w:numId="5" w16cid:durableId="556012638">
+    <w:abstractNumId w:val="7"/>
+  </w:num>
+  <w:num w:numId="6" w16cid:durableId="1268074516">
+    <w:abstractNumId w:val="15"/>
+  </w:num>
+  <w:num w:numId="7" w16cid:durableId="1755979289">
+    <w:abstractNumId w:val="13"/>
+  </w:num>
+  <w:num w:numId="8" w16cid:durableId="1017536156">
+    <w:abstractNumId w:val="3"/>
+  </w:num>
+  <w:num w:numId="9" w16cid:durableId="1317684858">
     <w:abstractNumId w:val="24"/>
   </w:num>
-  <w:num w:numId="24">
+  <w:num w:numId="10" w16cid:durableId="1222054289">
+    <w:abstractNumId w:val="20"/>
+    <w:lvlOverride w:ilvl="0">
+      <w:startOverride w:val="1"/>
+    </w:lvlOverride>
+    <w:lvlOverride w:ilvl="1">
+      <w:startOverride w:val="1"/>
+    </w:lvlOverride>
+    <w:lvlOverride w:ilvl="2">
+      <w:startOverride w:val="1"/>
+    </w:lvlOverride>
+    <w:lvlOverride w:ilvl="3">
+      <w:startOverride w:val="1"/>
+    </w:lvlOverride>
+    <w:lvlOverride w:ilvl="4">
+      <w:startOverride w:val="1"/>
+    </w:lvlOverride>
+    <w:lvlOverride w:ilvl="5">
+      <w:startOverride w:val="1"/>
+    </w:lvlOverride>
+    <w:lvlOverride w:ilvl="6">
+      <w:startOverride w:val="1"/>
+    </w:lvlOverride>
+    <w:lvlOverride w:ilvl="7">
+      <w:startOverride w:val="1"/>
+    </w:lvlOverride>
+    <w:lvlOverride w:ilvl="8">
+      <w:startOverride w:val="1"/>
+    </w:lvlOverride>
+  </w:num>
+  <w:num w:numId="11" w16cid:durableId="1430008599">
     <w:abstractNumId w:val="23"/>
+    <w:lvlOverride w:ilvl="0">
+      <w:startOverride w:val="2"/>
+    </w:lvlOverride>
+    <w:lvlOverride w:ilvl="1">
+      <w:startOverride w:val="1"/>
+    </w:lvlOverride>
+    <w:lvlOverride w:ilvl="2">
+      <w:startOverride w:val="1"/>
+    </w:lvlOverride>
+    <w:lvlOverride w:ilvl="3">
+      <w:startOverride w:val="1"/>
+    </w:lvlOverride>
+    <w:lvlOverride w:ilvl="4">
+      <w:startOverride w:val="1"/>
+    </w:lvlOverride>
+    <w:lvlOverride w:ilvl="5">
+      <w:startOverride w:val="1"/>
+    </w:lvlOverride>
+    <w:lvlOverride w:ilvl="6">
+      <w:startOverride w:val="1"/>
+    </w:lvlOverride>
+    <w:lvlOverride w:ilvl="7">
+      <w:startOverride w:val="1"/>
+    </w:lvlOverride>
+    <w:lvlOverride w:ilvl="8">
+      <w:startOverride w:val="1"/>
+    </w:lvlOverride>
   </w:num>
-  <w:num w:numId="23">
-    <w:abstractNumId w:val="22"/>
+  <w:num w:numId="12" w16cid:durableId="1607233831">
+    <w:abstractNumId w:val="4"/>
+    <w:lvlOverride w:ilvl="0">
+      <w:startOverride w:val="3"/>
+    </w:lvlOverride>
+    <w:lvlOverride w:ilvl="1">
+      <w:startOverride w:val="1"/>
+    </w:lvlOverride>
+    <w:lvlOverride w:ilvl="2">
+      <w:startOverride w:val="1"/>
+    </w:lvlOverride>
+    <w:lvlOverride w:ilvl="3">
+      <w:startOverride w:val="1"/>
+    </w:lvlOverride>
+    <w:lvlOverride w:ilvl="4">
+      <w:startOverride w:val="1"/>
+    </w:lvlOverride>
+    <w:lvlOverride w:ilvl="5">
+      <w:startOverride w:val="1"/>
+    </w:lvlOverride>
+    <w:lvlOverride w:ilvl="6">
+      <w:startOverride w:val="1"/>
+    </w:lvlOverride>
+    <w:lvlOverride w:ilvl="7">
+      <w:startOverride w:val="1"/>
+    </w:lvlOverride>
+    <w:lvlOverride w:ilvl="8">
+      <w:startOverride w:val="1"/>
+    </w:lvlOverride>
   </w:num>
-  <w:num w:numId="22">
-    <w:abstractNumId w:val="21"/>
+  <w:num w:numId="13" w16cid:durableId="812143182">
+    <w:abstractNumId w:val="17"/>
+    <w:lvlOverride w:ilvl="0">
+      <w:startOverride w:val="1"/>
+    </w:lvlOverride>
+    <w:lvlOverride w:ilvl="1">
+      <w:startOverride w:val="1"/>
+    </w:lvlOverride>
+    <w:lvlOverride w:ilvl="2">
+      <w:startOverride w:val="1"/>
+    </w:lvlOverride>
+    <w:lvlOverride w:ilvl="3">
+      <w:startOverride w:val="1"/>
+    </w:lvlOverride>
+    <w:lvlOverride w:ilvl="4">
+      <w:startOverride w:val="1"/>
+    </w:lvlOverride>
+    <w:lvlOverride w:ilvl="5">
+      <w:startOverride w:val="1"/>
+    </w:lvlOverride>
+    <w:lvlOverride w:ilvl="6">
+      <w:startOverride w:val="1"/>
+    </w:lvlOverride>
+    <w:lvlOverride w:ilvl="7">
+      <w:startOverride w:val="1"/>
+    </w:lvlOverride>
+    <w:lvlOverride w:ilvl="8">
+      <w:startOverride w:val="1"/>
+    </w:lvlOverride>
   </w:num>
-  <w:num w:numId="1" w16cid:durableId="556012638">
-    <w:abstractNumId w:val="5"/>
-    <w:lvlOverride w:ilvl="0"/>
+  <w:num w:numId="14" w16cid:durableId="701244000">
+    <w:abstractNumId w:val="0"/>
+    <w:lvlOverride w:ilvl="0">
+      <w:startOverride w:val="2"/>
+    </w:lvlOverride>
+    <w:lvlOverride w:ilvl="1">
+      <w:startOverride w:val="1"/>
+    </w:lvlOverride>
+    <w:lvlOverride w:ilvl="2">
+      <w:startOverride w:val="1"/>
+    </w:lvlOverride>
+    <w:lvlOverride w:ilvl="3">
+      <w:startOverride w:val="1"/>
+    </w:lvlOverride>
+    <w:lvlOverride w:ilvl="4">
+      <w:startOverride w:val="1"/>
+    </w:lvlOverride>
+    <w:lvlOverride w:ilvl="5">
+      <w:startOverride w:val="1"/>
+    </w:lvlOverride>
+    <w:lvlOverride w:ilvl="6">
+      <w:startOverride w:val="1"/>
+    </w:lvlOverride>
+    <w:lvlOverride w:ilvl="7">
+      <w:startOverride w:val="1"/>
+    </w:lvlOverride>
+    <w:lvlOverride w:ilvl="8">
+      <w:startOverride w:val="1"/>
+    </w:lvlOverride>
+  </w:num>
+  <w:num w:numId="15" w16cid:durableId="599526685">
+    <w:abstractNumId w:val="12"/>
+    <w:lvlOverride w:ilvl="0">
+      <w:startOverride w:val="3"/>
+    </w:lvlOverride>
     <w:lvlOverride w:ilvl="1"/>
     <w:lvlOverride w:ilvl="2"/>
     <w:lvlOverride w:ilvl="3"/>
@@ -4142,88 +4146,70 @@
     <w:lvlOverride w:ilvl="7"/>
     <w:lvlOverride w:ilvl="8"/>
   </w:num>
-  <w:num w:numId="2" w16cid:durableId="1268074516">
-    <w:abstractNumId w:val="13"/>
-    <w:lvlOverride w:ilvl="0"/>
-    <w:lvlOverride w:ilvl="1"/>
-    <w:lvlOverride w:ilvl="2"/>
-    <w:lvlOverride w:ilvl="3"/>
-    <w:lvlOverride w:ilvl="4"/>
-    <w:lvlOverride w:ilvl="5"/>
-    <w:lvlOverride w:ilvl="6"/>
-    <w:lvlOverride w:ilvl="7"/>
-    <w:lvlOverride w:ilvl="8"/>
+  <w:num w:numId="16" w16cid:durableId="1974019749">
+    <w:abstractNumId w:val="6"/>
+    <w:lvlOverride w:ilvl="0">
+      <w:startOverride w:val="1"/>
+    </w:lvlOverride>
+    <w:lvlOverride w:ilvl="1">
+      <w:startOverride w:val="1"/>
+    </w:lvlOverride>
+    <w:lvlOverride w:ilvl="2">
+      <w:startOverride w:val="1"/>
+    </w:lvlOverride>
+    <w:lvlOverride w:ilvl="3">
+      <w:startOverride w:val="1"/>
+    </w:lvlOverride>
+    <w:lvlOverride w:ilvl="4">
+      <w:startOverride w:val="1"/>
+    </w:lvlOverride>
+    <w:lvlOverride w:ilvl="5">
+      <w:startOverride w:val="1"/>
+    </w:lvlOverride>
+    <w:lvlOverride w:ilvl="6">
+      <w:startOverride w:val="1"/>
+    </w:lvlOverride>
+    <w:lvlOverride w:ilvl="7">
+      <w:startOverride w:val="1"/>
+    </w:lvlOverride>
+    <w:lvlOverride w:ilvl="8">
+      <w:startOverride w:val="1"/>
+    </w:lvlOverride>
   </w:num>
-  <w:num w:numId="3" w16cid:durableId="1755979289">
+  <w:num w:numId="17" w16cid:durableId="1804497491">
     <w:abstractNumId w:val="11"/>
-    <w:lvlOverride w:ilvl="0"/>
-    <w:lvlOverride w:ilvl="1"/>
-    <w:lvlOverride w:ilvl="2"/>
-    <w:lvlOverride w:ilvl="3"/>
-    <w:lvlOverride w:ilvl="4"/>
-    <w:lvlOverride w:ilvl="5"/>
-    <w:lvlOverride w:ilvl="6"/>
-    <w:lvlOverride w:ilvl="7"/>
-    <w:lvlOverride w:ilvl="8"/>
+    <w:lvlOverride w:ilvl="0">
+      <w:startOverride w:val="2"/>
+    </w:lvlOverride>
+    <w:lvlOverride w:ilvl="1">
+      <w:startOverride w:val="1"/>
+    </w:lvlOverride>
+    <w:lvlOverride w:ilvl="2">
+      <w:startOverride w:val="1"/>
+    </w:lvlOverride>
+    <w:lvlOverride w:ilvl="3">
+      <w:startOverride w:val="1"/>
+    </w:lvlOverride>
+    <w:lvlOverride w:ilvl="4">
+      <w:startOverride w:val="1"/>
+    </w:lvlOverride>
+    <w:lvlOverride w:ilvl="5">
+      <w:startOverride w:val="1"/>
+    </w:lvlOverride>
+    <w:lvlOverride w:ilvl="6">
+      <w:startOverride w:val="1"/>
+    </w:lvlOverride>
+    <w:lvlOverride w:ilvl="7">
+      <w:startOverride w:val="1"/>
+    </w:lvlOverride>
+    <w:lvlOverride w:ilvl="8">
+      <w:startOverride w:val="1"/>
+    </w:lvlOverride>
   </w:num>
-  <w:num w:numId="4" w16cid:durableId="1017536156">
-    <w:abstractNumId w:val="1"/>
-    <w:lvlOverride w:ilvl="0"/>
-    <w:lvlOverride w:ilvl="1"/>
-    <w:lvlOverride w:ilvl="2"/>
-    <w:lvlOverride w:ilvl="3"/>
-    <w:lvlOverride w:ilvl="4"/>
-    <w:lvlOverride w:ilvl="5"/>
-    <w:lvlOverride w:ilvl="6"/>
-    <w:lvlOverride w:ilvl="7"/>
-    <w:lvlOverride w:ilvl="8"/>
-  </w:num>
-  <w:num w:numId="5" w16cid:durableId="1317684858">
-    <w:abstractNumId w:val="20"/>
-    <w:lvlOverride w:ilvl="0"/>
-    <w:lvlOverride w:ilvl="1"/>
-    <w:lvlOverride w:ilvl="2"/>
-    <w:lvlOverride w:ilvl="3"/>
-    <w:lvlOverride w:ilvl="4"/>
-    <w:lvlOverride w:ilvl="5"/>
-    <w:lvlOverride w:ilvl="6"/>
-    <w:lvlOverride w:ilvl="7"/>
-    <w:lvlOverride w:ilvl="8"/>
-  </w:num>
-  <w:num w:numId="6" w16cid:durableId="1222054289">
-    <w:abstractNumId w:val="17"/>
-    <w:lvlOverride w:ilvl="0">
-      <w:startOverride w:val="1"/>
-    </w:lvlOverride>
-    <w:lvlOverride w:ilvl="1">
-      <w:startOverride w:val="1"/>
-    </w:lvlOverride>
-    <w:lvlOverride w:ilvl="2">
-      <w:startOverride w:val="1"/>
-    </w:lvlOverride>
-    <w:lvlOverride w:ilvl="3">
-      <w:startOverride w:val="1"/>
-    </w:lvlOverride>
-    <w:lvlOverride w:ilvl="4">
-      <w:startOverride w:val="1"/>
-    </w:lvlOverride>
-    <w:lvlOverride w:ilvl="5">
-      <w:startOverride w:val="1"/>
-    </w:lvlOverride>
-    <w:lvlOverride w:ilvl="6">
-      <w:startOverride w:val="1"/>
-    </w:lvlOverride>
-    <w:lvlOverride w:ilvl="7">
-      <w:startOverride w:val="1"/>
-    </w:lvlOverride>
-    <w:lvlOverride w:ilvl="8">
-      <w:startOverride w:val="1"/>
-    </w:lvlOverride>
-  </w:num>
-  <w:num w:numId="7" w16cid:durableId="1430008599">
+  <w:num w:numId="18" w16cid:durableId="607010531">
     <w:abstractNumId w:val="19"/>
     <w:lvlOverride w:ilvl="0">
-      <w:startOverride w:val="2"/>
+      <w:startOverride w:val="3"/>
     </w:lvlOverride>
     <w:lvlOverride w:ilvl="1">
       <w:startOverride w:val="1"/>
@@ -4250,10 +4236,10 @@
       <w:startOverride w:val="1"/>
     </w:lvlOverride>
   </w:num>
-  <w:num w:numId="8" w16cid:durableId="1607233831">
-    <w:abstractNumId w:val="2"/>
+  <w:num w:numId="19" w16cid:durableId="1251623056">
+    <w:abstractNumId w:val="8"/>
     <w:lvlOverride w:ilvl="0">
-      <w:startOverride w:val="3"/>
+      <w:startOverride w:val="1"/>
     </w:lvlOverride>
     <w:lvlOverride w:ilvl="1">
       <w:startOverride w:val="1"/>
@@ -4280,38 +4266,8 @@
       <w:startOverride w:val="1"/>
     </w:lvlOverride>
   </w:num>
-  <w:num w:numId="9" w16cid:durableId="812143182">
-    <w:abstractNumId w:val="14"/>
-    <w:lvlOverride w:ilvl="0">
-      <w:startOverride w:val="1"/>
-    </w:lvlOverride>
-    <w:lvlOverride w:ilvl="1">
-      <w:startOverride w:val="1"/>
-    </w:lvlOverride>
-    <w:lvlOverride w:ilvl="2">
-      <w:startOverride w:val="1"/>
-    </w:lvlOverride>
-    <w:lvlOverride w:ilvl="3">
-      <w:startOverride w:val="1"/>
-    </w:lvlOverride>
-    <w:lvlOverride w:ilvl="4">
-      <w:startOverride w:val="1"/>
-    </w:lvlOverride>
-    <w:lvlOverride w:ilvl="5">
-      <w:startOverride w:val="1"/>
-    </w:lvlOverride>
-    <w:lvlOverride w:ilvl="6">
-      <w:startOverride w:val="1"/>
-    </w:lvlOverride>
-    <w:lvlOverride w:ilvl="7">
-      <w:startOverride w:val="1"/>
-    </w:lvlOverride>
-    <w:lvlOverride w:ilvl="8">
-      <w:startOverride w:val="1"/>
-    </w:lvlOverride>
-  </w:num>
-  <w:num w:numId="10" w16cid:durableId="701244000">
-    <w:abstractNumId w:val="0"/>
+  <w:num w:numId="20" w16cid:durableId="1541287054">
+    <w:abstractNumId w:val="18"/>
     <w:lvlOverride w:ilvl="0">
       <w:startOverride w:val="2"/>
     </w:lvlOverride>
@@ -4340,53 +4296,69 @@
       <w:startOverride w:val="1"/>
     </w:lvlOverride>
   </w:num>
-  <w:num w:numId="11" w16cid:durableId="599526685">
+  <w:num w:numId="21" w16cid:durableId="1855652002">
     <w:abstractNumId w:val="10"/>
     <w:lvlOverride w:ilvl="0">
       <w:startOverride w:val="3"/>
     </w:lvlOverride>
-    <w:lvlOverride w:ilvl="1"/>
-    <w:lvlOverride w:ilvl="2"/>
-    <w:lvlOverride w:ilvl="3"/>
-    <w:lvlOverride w:ilvl="4"/>
-    <w:lvlOverride w:ilvl="5"/>
-    <w:lvlOverride w:ilvl="6"/>
-    <w:lvlOverride w:ilvl="7"/>
-    <w:lvlOverride w:ilvl="8"/>
+    <w:lvlOverride w:ilvl="1">
+      <w:startOverride w:val="1"/>
+    </w:lvlOverride>
+    <w:lvlOverride w:ilvl="2">
+      <w:startOverride w:val="1"/>
+    </w:lvlOverride>
+    <w:lvlOverride w:ilvl="3">
+      <w:startOverride w:val="1"/>
+    </w:lvlOverride>
+    <w:lvlOverride w:ilvl="4">
+      <w:startOverride w:val="1"/>
+    </w:lvlOverride>
+    <w:lvlOverride w:ilvl="5">
+      <w:startOverride w:val="1"/>
+    </w:lvlOverride>
+    <w:lvlOverride w:ilvl="6">
+      <w:startOverride w:val="1"/>
+    </w:lvlOverride>
+    <w:lvlOverride w:ilvl="7">
+      <w:startOverride w:val="1"/>
+    </w:lvlOverride>
+    <w:lvlOverride w:ilvl="8">
+      <w:startOverride w:val="1"/>
+    </w:lvlOverride>
   </w:num>
-  <w:num w:numId="12" w16cid:durableId="1974019749">
-    <w:abstractNumId w:val="4"/>
-    <w:lvlOverride w:ilvl="0">
-      <w:startOverride w:val="1"/>
-    </w:lvlOverride>
-    <w:lvlOverride w:ilvl="1">
-      <w:startOverride w:val="1"/>
-    </w:lvlOverride>
-    <w:lvlOverride w:ilvl="2">
-      <w:startOverride w:val="1"/>
-    </w:lvlOverride>
-    <w:lvlOverride w:ilvl="3">
-      <w:startOverride w:val="1"/>
-    </w:lvlOverride>
-    <w:lvlOverride w:ilvl="4">
-      <w:startOverride w:val="1"/>
-    </w:lvlOverride>
-    <w:lvlOverride w:ilvl="5">
-      <w:startOverride w:val="1"/>
-    </w:lvlOverride>
-    <w:lvlOverride w:ilvl="6">
-      <w:startOverride w:val="1"/>
-    </w:lvlOverride>
-    <w:lvlOverride w:ilvl="7">
-      <w:startOverride w:val="1"/>
-    </w:lvlOverride>
-    <w:lvlOverride w:ilvl="8">
-      <w:startOverride w:val="1"/>
-    </w:lvlOverride>
-  </w:num>
-  <w:num w:numId="13" w16cid:durableId="1804497491">
+  <w:num w:numId="22" w16cid:durableId="2107769416">
     <w:abstractNumId w:val="9"/>
     <w:lvlOverride w:ilvl="0">
+      <w:startOverride w:val="1"/>
+    </w:lvlOverride>
+    <w:lvlOverride w:ilvl="1">
+      <w:startOverride w:val="1"/>
+    </w:lvlOverride>
+    <w:lvlOverride w:ilvl="2">
+      <w:startOverride w:val="1"/>
+    </w:lvlOverride>
+    <w:lvlOverride w:ilvl="3">
+      <w:startOverride w:val="1"/>
+    </w:lvlOverride>
+    <w:lvlOverride w:ilvl="4">
+      <w:startOverride w:val="1"/>
+    </w:lvlOverride>
+    <w:lvlOverride w:ilvl="5">
+      <w:startOverride w:val="1"/>
+    </w:lvlOverride>
+    <w:lvlOverride w:ilvl="6">
+      <w:startOverride w:val="1"/>
+    </w:lvlOverride>
+    <w:lvlOverride w:ilvl="7">
+      <w:startOverride w:val="1"/>
+    </w:lvlOverride>
+    <w:lvlOverride w:ilvl="8">
+      <w:startOverride w:val="1"/>
+    </w:lvlOverride>
+  </w:num>
+  <w:num w:numId="23" w16cid:durableId="640616918">
+    <w:abstractNumId w:val="14"/>
+    <w:lvlOverride w:ilvl="0">
       <w:startOverride w:val="2"/>
     </w:lvlOverride>
     <w:lvlOverride w:ilvl="1">
@@ -4414,8 +4386,8 @@
       <w:startOverride w:val="1"/>
     </w:lvlOverride>
   </w:num>
-  <w:num w:numId="14" w16cid:durableId="607010531">
-    <w:abstractNumId w:val="16"/>
+  <w:num w:numId="24" w16cid:durableId="133255348">
+    <w:abstractNumId w:val="5"/>
     <w:lvlOverride w:ilvl="0">
       <w:startOverride w:val="3"/>
     </w:lvlOverride>
@@ -4444,198 +4416,18 @@
       <w:startOverride w:val="1"/>
     </w:lvlOverride>
   </w:num>
-  <w:num w:numId="15" w16cid:durableId="1251623056">
-    <w:abstractNumId w:val="6"/>
-    <w:lvlOverride w:ilvl="0">
-      <w:startOverride w:val="1"/>
-    </w:lvlOverride>
-    <w:lvlOverride w:ilvl="1">
-      <w:startOverride w:val="1"/>
-    </w:lvlOverride>
-    <w:lvlOverride w:ilvl="2">
-      <w:startOverride w:val="1"/>
-    </w:lvlOverride>
-    <w:lvlOverride w:ilvl="3">
-      <w:startOverride w:val="1"/>
-    </w:lvlOverride>
-    <w:lvlOverride w:ilvl="4">
-      <w:startOverride w:val="1"/>
-    </w:lvlOverride>
-    <w:lvlOverride w:ilvl="5">
-      <w:startOverride w:val="1"/>
-    </w:lvlOverride>
-    <w:lvlOverride w:ilvl="6">
-      <w:startOverride w:val="1"/>
-    </w:lvlOverride>
-    <w:lvlOverride w:ilvl="7">
-      <w:startOverride w:val="1"/>
-    </w:lvlOverride>
-    <w:lvlOverride w:ilvl="8">
-      <w:startOverride w:val="1"/>
-    </w:lvlOverride>
-  </w:num>
-  <w:num w:numId="16" w16cid:durableId="1541287054">
-    <w:abstractNumId w:val="15"/>
-    <w:lvlOverride w:ilvl="0">
-      <w:startOverride w:val="2"/>
-    </w:lvlOverride>
-    <w:lvlOverride w:ilvl="1">
-      <w:startOverride w:val="1"/>
-    </w:lvlOverride>
-    <w:lvlOverride w:ilvl="2">
-      <w:startOverride w:val="1"/>
-    </w:lvlOverride>
-    <w:lvlOverride w:ilvl="3">
-      <w:startOverride w:val="1"/>
-    </w:lvlOverride>
-    <w:lvlOverride w:ilvl="4">
-      <w:startOverride w:val="1"/>
-    </w:lvlOverride>
-    <w:lvlOverride w:ilvl="5">
-      <w:startOverride w:val="1"/>
-    </w:lvlOverride>
-    <w:lvlOverride w:ilvl="6">
-      <w:startOverride w:val="1"/>
-    </w:lvlOverride>
-    <w:lvlOverride w:ilvl="7">
-      <w:startOverride w:val="1"/>
-    </w:lvlOverride>
-    <w:lvlOverride w:ilvl="8">
-      <w:startOverride w:val="1"/>
-    </w:lvlOverride>
-  </w:num>
-  <w:num w:numId="17" w16cid:durableId="1855652002">
-    <w:abstractNumId w:val="8"/>
-    <w:lvlOverride w:ilvl="0">
-      <w:startOverride w:val="3"/>
-    </w:lvlOverride>
-    <w:lvlOverride w:ilvl="1">
-      <w:startOverride w:val="1"/>
-    </w:lvlOverride>
-    <w:lvlOverride w:ilvl="2">
-      <w:startOverride w:val="1"/>
-    </w:lvlOverride>
-    <w:lvlOverride w:ilvl="3">
-      <w:startOverride w:val="1"/>
-    </w:lvlOverride>
-    <w:lvlOverride w:ilvl="4">
-      <w:startOverride w:val="1"/>
-    </w:lvlOverride>
-    <w:lvlOverride w:ilvl="5">
-      <w:startOverride w:val="1"/>
-    </w:lvlOverride>
-    <w:lvlOverride w:ilvl="6">
-      <w:startOverride w:val="1"/>
-    </w:lvlOverride>
-    <w:lvlOverride w:ilvl="7">
-      <w:startOverride w:val="1"/>
-    </w:lvlOverride>
-    <w:lvlOverride w:ilvl="8">
-      <w:startOverride w:val="1"/>
-    </w:lvlOverride>
-  </w:num>
-  <w:num w:numId="18" w16cid:durableId="2107769416">
-    <w:abstractNumId w:val="7"/>
-    <w:lvlOverride w:ilvl="0">
-      <w:startOverride w:val="1"/>
-    </w:lvlOverride>
-    <w:lvlOverride w:ilvl="1">
-      <w:startOverride w:val="1"/>
-    </w:lvlOverride>
-    <w:lvlOverride w:ilvl="2">
-      <w:startOverride w:val="1"/>
-    </w:lvlOverride>
-    <w:lvlOverride w:ilvl="3">
-      <w:startOverride w:val="1"/>
-    </w:lvlOverride>
-    <w:lvlOverride w:ilvl="4">
-      <w:startOverride w:val="1"/>
-    </w:lvlOverride>
-    <w:lvlOverride w:ilvl="5">
-      <w:startOverride w:val="1"/>
-    </w:lvlOverride>
-    <w:lvlOverride w:ilvl="6">
-      <w:startOverride w:val="1"/>
-    </w:lvlOverride>
-    <w:lvlOverride w:ilvl="7">
-      <w:startOverride w:val="1"/>
-    </w:lvlOverride>
-    <w:lvlOverride w:ilvl="8">
-      <w:startOverride w:val="1"/>
-    </w:lvlOverride>
-  </w:num>
-  <w:num w:numId="19" w16cid:durableId="640616918">
-    <w:abstractNumId w:val="12"/>
-    <w:lvlOverride w:ilvl="0">
-      <w:startOverride w:val="2"/>
-    </w:lvlOverride>
-    <w:lvlOverride w:ilvl="1">
-      <w:startOverride w:val="1"/>
-    </w:lvlOverride>
-    <w:lvlOverride w:ilvl="2">
-      <w:startOverride w:val="1"/>
-    </w:lvlOverride>
-    <w:lvlOverride w:ilvl="3">
-      <w:startOverride w:val="1"/>
-    </w:lvlOverride>
-    <w:lvlOverride w:ilvl="4">
-      <w:startOverride w:val="1"/>
-    </w:lvlOverride>
-    <w:lvlOverride w:ilvl="5">
-      <w:startOverride w:val="1"/>
-    </w:lvlOverride>
-    <w:lvlOverride w:ilvl="6">
-      <w:startOverride w:val="1"/>
-    </w:lvlOverride>
-    <w:lvlOverride w:ilvl="7">
-      <w:startOverride w:val="1"/>
-    </w:lvlOverride>
-    <w:lvlOverride w:ilvl="8">
-      <w:startOverride w:val="1"/>
-    </w:lvlOverride>
-  </w:num>
-  <w:num w:numId="20" w16cid:durableId="133255348">
-    <w:abstractNumId w:val="3"/>
-    <w:lvlOverride w:ilvl="0">
-      <w:startOverride w:val="3"/>
-    </w:lvlOverride>
-    <w:lvlOverride w:ilvl="1">
-      <w:startOverride w:val="1"/>
-    </w:lvlOverride>
-    <w:lvlOverride w:ilvl="2">
-      <w:startOverride w:val="1"/>
-    </w:lvlOverride>
-    <w:lvlOverride w:ilvl="3">
-      <w:startOverride w:val="1"/>
-    </w:lvlOverride>
-    <w:lvlOverride w:ilvl="4">
-      <w:startOverride w:val="1"/>
-    </w:lvlOverride>
-    <w:lvlOverride w:ilvl="5">
-      <w:startOverride w:val="1"/>
-    </w:lvlOverride>
-    <w:lvlOverride w:ilvl="6">
-      <w:startOverride w:val="1"/>
-    </w:lvlOverride>
-    <w:lvlOverride w:ilvl="7">
-      <w:startOverride w:val="1"/>
-    </w:lvlOverride>
-    <w:lvlOverride w:ilvl="8">
-      <w:startOverride w:val="1"/>
-    </w:lvlOverride>
-  </w:num>
-  <w:num w:numId="21" w16cid:durableId="1696534504">
-    <w:abstractNumId w:val="18"/>
+  <w:num w:numId="25" w16cid:durableId="1696534504">
+    <w:abstractNumId w:val="21"/>
   </w:num>
 </w:numbering>
 </file>
 
 <file path=word/styles.xml><?xml version="1.0" encoding="utf-8"?>
-<w:styles xmlns:wp14="http://schemas.microsoft.com/office/word/2010/wordprocessingDrawing" xmlns:mc="http://schemas.openxmlformats.org/markup-compatibility/2006" xmlns:r="http://schemas.openxmlformats.org/officeDocument/2006/relationships" xmlns:w="http://schemas.openxmlformats.org/wordprocessingml/2006/main" xmlns:w14="http://schemas.microsoft.com/office/word/2010/wordml" xmlns:w15="http://schemas.microsoft.com/office/word/2012/wordml" xmlns:w16cex="http://schemas.microsoft.com/office/word/2018/wordml/cex" xmlns:w16cid="http://schemas.microsoft.com/office/word/2016/wordml/cid" xmlns:w16="http://schemas.microsoft.com/office/word/2018/wordml" xmlns:w16du="http://schemas.microsoft.com/office/word/2023/wordml/word16du" xmlns:w16sdtdh="http://schemas.microsoft.com/office/word/2020/wordml/sdtdatahash" xmlns:w16sdtfl="http://schemas.microsoft.com/office/word/2024/wordml/sdtformatlock" xmlns:w16se="http://schemas.microsoft.com/office/word/2015/wordml/symex" mc:Ignorable="w14 w15 w16se w16cid w16 w16cex w16sdtdh w16sdtfl w16du wp14">
+<w:styles xmlns:mc="http://schemas.openxmlformats.org/markup-compatibility/2006" xmlns:r="http://schemas.openxmlformats.org/officeDocument/2006/relationships" xmlns:w="http://schemas.openxmlformats.org/wordprocessingml/2006/main" xmlns:w14="http://schemas.microsoft.com/office/word/2010/wordml" xmlns:w15="http://schemas.microsoft.com/office/word/2012/wordml" xmlns:w16cex="http://schemas.microsoft.com/office/word/2018/wordml/cex" xmlns:w16cid="http://schemas.microsoft.com/office/word/2016/wordml/cid" xmlns:w16="http://schemas.microsoft.com/office/word/2018/wordml" xmlns:w16du="http://schemas.microsoft.com/office/word/2023/wordml/word16du" xmlns:w16sdtdh="http://schemas.microsoft.com/office/word/2020/wordml/sdtdatahash" xmlns:w16sdtfl="http://schemas.microsoft.com/office/word/2024/wordml/sdtformatlock" xmlns:w16se="http://schemas.microsoft.com/office/word/2015/wordml/symex" mc:Ignorable="w14 w15 w16se w16cid w16 w16cex w16sdtdh w16sdtfl w16du">
   <w:docDefaults>
     <w:rPrDefault>
       <w:rPr>
-        <w:rFonts w:asciiTheme="minorHAnsi" w:hAnsiTheme="minorHAnsi" w:eastAsiaTheme="minorHAnsi" w:cstheme="minorBidi"/>
+        <w:rFonts w:asciiTheme="minorHAnsi" w:eastAsiaTheme="minorHAnsi" w:hAnsiTheme="minorHAnsi" w:cstheme="minorBidi"/>
         <w:kern w:val="2"/>
         <w:sz w:val="22"/>
         <w:szCs w:val="22"/>
@@ -4652,14 +4444,14 @@
   <w:latentStyles w:defLockedState="0" w:defUIPriority="99" w:defSemiHidden="0" w:defUnhideWhenUsed="0" w:defQFormat="0" w:count="376">
     <w:lsdException w:name="Normal" w:uiPriority="0" w:qFormat="1"/>
     <w:lsdException w:name="heading 1" w:uiPriority="9" w:qFormat="1"/>
-    <w:lsdException w:name="heading 2" w:uiPriority="9" w:semiHidden="1" w:unhideWhenUsed="1" w:qFormat="1"/>
-    <w:lsdException w:name="heading 3" w:uiPriority="9" w:semiHidden="1" w:unhideWhenUsed="1" w:qFormat="1"/>
-    <w:lsdException w:name="heading 4" w:uiPriority="9" w:semiHidden="1" w:unhideWhenUsed="1" w:qFormat="1"/>
-    <w:lsdException w:name="heading 5" w:uiPriority="9" w:semiHidden="1" w:unhideWhenUsed="1" w:qFormat="1"/>
-    <w:lsdException w:name="heading 6" w:uiPriority="9" w:semiHidden="1" w:unhideWhenUsed="1" w:qFormat="1"/>
-    <w:lsdException w:name="heading 7" w:uiPriority="9" w:semiHidden="1" w:unhideWhenUsed="1" w:qFormat="1"/>
-    <w:lsdException w:name="heading 8" w:uiPriority="9" w:semiHidden="1" w:unhideWhenUsed="1" w:qFormat="1"/>
-    <w:lsdException w:name="heading 9" w:uiPriority="9" w:semiHidden="1" w:unhideWhenUsed="1" w:qFormat="1"/>
+    <w:lsdException w:name="heading 2" w:semiHidden="1" w:uiPriority="9" w:unhideWhenUsed="1" w:qFormat="1"/>
+    <w:lsdException w:name="heading 3" w:semiHidden="1" w:uiPriority="9" w:unhideWhenUsed="1" w:qFormat="1"/>
+    <w:lsdException w:name="heading 4" w:semiHidden="1" w:uiPriority="9" w:unhideWhenUsed="1" w:qFormat="1"/>
+    <w:lsdException w:name="heading 5" w:semiHidden="1" w:uiPriority="9" w:unhideWhenUsed="1" w:qFormat="1"/>
+    <w:lsdException w:name="heading 6" w:semiHidden="1" w:uiPriority="9" w:unhideWhenUsed="1" w:qFormat="1"/>
+    <w:lsdException w:name="heading 7" w:semiHidden="1" w:uiPriority="9" w:unhideWhenUsed="1" w:qFormat="1"/>
+    <w:lsdException w:name="heading 8" w:semiHidden="1" w:uiPriority="9" w:unhideWhenUsed="1" w:qFormat="1"/>
+    <w:lsdException w:name="heading 9" w:semiHidden="1" w:uiPriority="9" w:unhideWhenUsed="1" w:qFormat="1"/>
     <w:lsdException w:name="index 1" w:semiHidden="1" w:unhideWhenUsed="1"/>
     <w:lsdException w:name="index 2" w:semiHidden="1" w:unhideWhenUsed="1"/>
     <w:lsdException w:name="index 3" w:semiHidden="1" w:unhideWhenUsed="1"/>
@@ -4669,22 +4461,22 @@
     <w:lsdException w:name="index 7" w:semiHidden="1" w:unhideWhenUsed="1"/>
     <w:lsdException w:name="index 8" w:semiHidden="1" w:unhideWhenUsed="1"/>
     <w:lsdException w:name="index 9" w:semiHidden="1" w:unhideWhenUsed="1"/>
-    <w:lsdException w:name="toc 1" w:uiPriority="39" w:semiHidden="1" w:unhideWhenUsed="1"/>
-    <w:lsdException w:name="toc 2" w:uiPriority="39" w:semiHidden="1" w:unhideWhenUsed="1"/>
-    <w:lsdException w:name="toc 3" w:uiPriority="39" w:semiHidden="1" w:unhideWhenUsed="1"/>
-    <w:lsdException w:name="toc 4" w:uiPriority="39" w:semiHidden="1" w:unhideWhenUsed="1"/>
-    <w:lsdException w:name="toc 5" w:uiPriority="39" w:semiHidden="1" w:unhideWhenUsed="1"/>
-    <w:lsdException w:name="toc 6" w:uiPriority="39" w:semiHidden="1" w:unhideWhenUsed="1"/>
-    <w:lsdException w:name="toc 7" w:uiPriority="39" w:semiHidden="1" w:unhideWhenUsed="1"/>
-    <w:lsdException w:name="toc 8" w:uiPriority="39" w:semiHidden="1" w:unhideWhenUsed="1"/>
-    <w:lsdException w:name="toc 9" w:uiPriority="39" w:semiHidden="1" w:unhideWhenUsed="1"/>
+    <w:lsdException w:name="toc 1" w:semiHidden="1" w:uiPriority="39" w:unhideWhenUsed="1"/>
+    <w:lsdException w:name="toc 2" w:semiHidden="1" w:uiPriority="39" w:unhideWhenUsed="1"/>
+    <w:lsdException w:name="toc 3" w:semiHidden="1" w:uiPriority="39" w:unhideWhenUsed="1"/>
+    <w:lsdException w:name="toc 4" w:semiHidden="1" w:uiPriority="39" w:unhideWhenUsed="1"/>
+    <w:lsdException w:name="toc 5" w:semiHidden="1" w:uiPriority="39" w:unhideWhenUsed="1"/>
+    <w:lsdException w:name="toc 6" w:semiHidden="1" w:uiPriority="39" w:unhideWhenUsed="1"/>
+    <w:lsdException w:name="toc 7" w:semiHidden="1" w:uiPriority="39" w:unhideWhenUsed="1"/>
+    <w:lsdException w:name="toc 8" w:semiHidden="1" w:uiPriority="39" w:unhideWhenUsed="1"/>
+    <w:lsdException w:name="toc 9" w:semiHidden="1" w:uiPriority="39" w:unhideWhenUsed="1"/>
     <w:lsdException w:name="Normal Indent" w:semiHidden="1" w:unhideWhenUsed="1"/>
     <w:lsdException w:name="footnote text" w:semiHidden="1" w:unhideWhenUsed="1"/>
     <w:lsdException w:name="annotation text" w:semiHidden="1" w:unhideWhenUsed="1"/>
     <w:lsdException w:name="header" w:semiHidden="1" w:unhideWhenUsed="1"/>
     <w:lsdException w:name="footer" w:semiHidden="1" w:unhideWhenUsed="1"/>
     <w:lsdException w:name="index heading" w:semiHidden="1" w:unhideWhenUsed="1"/>
-    <w:lsdException w:name="caption" w:uiPriority="35" w:semiHidden="1" w:unhideWhenUsed="1" w:qFormat="1"/>
+    <w:lsdException w:name="caption" w:semiHidden="1" w:uiPriority="35" w:unhideWhenUsed="1" w:qFormat="1"/>
     <w:lsdException w:name="table of figures" w:semiHidden="1" w:unhideWhenUsed="1"/>
     <w:lsdException w:name="envelope address" w:semiHidden="1" w:unhideWhenUsed="1"/>
     <w:lsdException w:name="envelope return" w:semiHidden="1" w:unhideWhenUsed="1"/>
@@ -4715,7 +4507,7 @@
     <w:lsdException w:name="Title" w:uiPriority="10" w:qFormat="1"/>
     <w:lsdException w:name="Closing" w:semiHidden="1" w:unhideWhenUsed="1"/>
     <w:lsdException w:name="Signature" w:semiHidden="1" w:unhideWhenUsed="1"/>
-    <w:lsdException w:name="Default Paragraph Font" w:uiPriority="1" w:semiHidden="1" w:unhideWhenUsed="1"/>
+    <w:lsdException w:name="Default Paragraph Font" w:semiHidden="1" w:uiPriority="1" w:unhideWhenUsed="1"/>
     <w:lsdException w:name="Body Text" w:semiHidden="1" w:unhideWhenUsed="1"/>
     <w:lsdException w:name="Body Text Indent" w:semiHidden="1" w:unhideWhenUsed="1"/>
     <w:lsdException w:name="List Continue" w:semiHidden="1" w:unhideWhenUsed="1"/>
@@ -4915,8 +4707,8 @@
     <w:lsdException w:name="Subtle Reference" w:uiPriority="31" w:qFormat="1"/>
     <w:lsdException w:name="Intense Reference" w:uiPriority="32" w:qFormat="1"/>
     <w:lsdException w:name="Book Title" w:uiPriority="33" w:qFormat="1"/>
-    <w:lsdException w:name="Bibliography" w:uiPriority="37" w:semiHidden="1" w:unhideWhenUsed="1"/>
-    <w:lsdException w:name="TOC Heading" w:uiPriority="39" w:semiHidden="1" w:unhideWhenUsed="1" w:qFormat="1"/>
+    <w:lsdException w:name="Bibliography" w:semiHidden="1" w:uiPriority="37" w:unhideWhenUsed="1"/>
+    <w:lsdException w:name="TOC Heading" w:semiHidden="1" w:uiPriority="39" w:unhideWhenUsed="1" w:qFormat="1"/>
     <w:lsdException w:name="Plain Table 1" w:uiPriority="41"/>
     <w:lsdException w:name="Plain Table 2" w:uiPriority="42"/>
     <w:lsdException w:name="Plain Table 3" w:uiPriority="43"/>
@@ -5027,7 +4819,7 @@
     <w:lsdException w:name="Unresolved Mention" w:semiHidden="1" w:unhideWhenUsed="1"/>
     <w:lsdException w:name="Smart Link" w:semiHidden="1" w:unhideWhenUsed="1"/>
   </w:latentStyles>
-  <w:style w:type="paragraph" w:styleId="Normal" w:default="1">
+  <w:style w:type="paragraph" w:default="1" w:styleId="Normal">
     <w:name w:val="Normal"/>
     <w:qFormat/>
   </w:style>
@@ -5046,7 +4838,7 @@
       <w:outlineLvl w:val="0"/>
     </w:pPr>
     <w:rPr>
-      <w:rFonts w:asciiTheme="majorHAnsi" w:hAnsiTheme="majorHAnsi" w:eastAsiaTheme="majorEastAsia" w:cstheme="majorBidi"/>
+      <w:rFonts w:asciiTheme="majorHAnsi" w:eastAsiaTheme="majorEastAsia" w:hAnsiTheme="majorHAnsi" w:cstheme="majorBidi"/>
       <w:color w:val="2E74B5" w:themeColor="accent1" w:themeShade="BF"/>
       <w:sz w:val="40"/>
       <w:szCs w:val="40"/>
@@ -5069,7 +4861,7 @@
       <w:outlineLvl w:val="1"/>
     </w:pPr>
     <w:rPr>
-      <w:rFonts w:asciiTheme="majorHAnsi" w:hAnsiTheme="majorHAnsi" w:eastAsiaTheme="majorEastAsia" w:cstheme="majorBidi"/>
+      <w:rFonts w:asciiTheme="majorHAnsi" w:eastAsiaTheme="majorEastAsia" w:hAnsiTheme="majorHAnsi" w:cstheme="majorBidi"/>
       <w:color w:val="2E74B5" w:themeColor="accent1" w:themeShade="BF"/>
       <w:sz w:val="32"/>
       <w:szCs w:val="32"/>
@@ -5230,12 +5022,13 @@
       <w:color w:val="272727" w:themeColor="text1" w:themeTint="D8"/>
     </w:rPr>
   </w:style>
-  <w:style w:type="character" w:styleId="DefaultParagraphFont" w:default="1">
+  <w:style w:type="character" w:default="1" w:styleId="DefaultParagraphFont">
     <w:name w:val="Default Paragraph Font"/>
     <w:uiPriority w:val="1"/>
+    <w:semiHidden/>
     <w:unhideWhenUsed/>
   </w:style>
-  <w:style w:type="table" w:styleId="TableNormal" w:default="1">
+  <w:style w:type="table" w:default="1" w:styleId="TableNormal">
     <w:name w:val="Normal Table"/>
     <w:uiPriority w:val="99"/>
     <w:semiHidden/>
@@ -5250,26 +5043,26 @@
       </w:tblCellMar>
     </w:tblPr>
   </w:style>
-  <w:style w:type="numbering" w:styleId="NoList" w:default="1">
+  <w:style w:type="numbering" w:default="1" w:styleId="NoList">
     <w:name w:val="No List"/>
     <w:uiPriority w:val="99"/>
     <w:semiHidden/>
     <w:unhideWhenUsed/>
   </w:style>
-  <w:style w:type="character" w:styleId="Heading1Char" w:customStyle="1">
+  <w:style w:type="character" w:customStyle="1" w:styleId="Heading1Char">
     <w:name w:val="Heading 1 Char"/>
     <w:basedOn w:val="DefaultParagraphFont"/>
     <w:link w:val="Heading1"/>
     <w:uiPriority w:val="9"/>
     <w:rsid w:val="006A47E9"/>
     <w:rPr>
-      <w:rFonts w:asciiTheme="majorHAnsi" w:hAnsiTheme="majorHAnsi" w:eastAsiaTheme="majorEastAsia" w:cstheme="majorBidi"/>
+      <w:rFonts w:asciiTheme="majorHAnsi" w:eastAsiaTheme="majorEastAsia" w:hAnsiTheme="majorHAnsi" w:cstheme="majorBidi"/>
       <w:color w:val="2E74B5" w:themeColor="accent1" w:themeShade="BF"/>
       <w:sz w:val="40"/>
       <w:szCs w:val="40"/>
     </w:rPr>
   </w:style>
-  <w:style w:type="character" w:styleId="Heading2Char" w:customStyle="1">
+  <w:style w:type="character" w:customStyle="1" w:styleId="Heading2Char">
     <w:name w:val="Heading 2 Char"/>
     <w:basedOn w:val="DefaultParagraphFont"/>
     <w:link w:val="Heading2"/>
@@ -5277,13 +5070,13 @@
     <w:semiHidden/>
     <w:rsid w:val="006A47E9"/>
     <w:rPr>
-      <w:rFonts w:asciiTheme="majorHAnsi" w:hAnsiTheme="majorHAnsi" w:eastAsiaTheme="majorEastAsia" w:cstheme="majorBidi"/>
+      <w:rFonts w:asciiTheme="majorHAnsi" w:eastAsiaTheme="majorEastAsia" w:hAnsiTheme="majorHAnsi" w:cstheme="majorBidi"/>
       <w:color w:val="2E74B5" w:themeColor="accent1" w:themeShade="BF"/>
       <w:sz w:val="32"/>
       <w:szCs w:val="32"/>
     </w:rPr>
   </w:style>
-  <w:style w:type="character" w:styleId="Heading3Char" w:customStyle="1">
+  <w:style w:type="character" w:customStyle="1" w:styleId="Heading3Char">
     <w:name w:val="Heading 3 Char"/>
     <w:basedOn w:val="DefaultParagraphFont"/>
     <w:link w:val="Heading3"/>
@@ -5297,7 +5090,7 @@
       <w:szCs w:val="28"/>
     </w:rPr>
   </w:style>
-  <w:style w:type="character" w:styleId="Heading4Char" w:customStyle="1">
+  <w:style w:type="character" w:customStyle="1" w:styleId="Heading4Char">
     <w:name w:val="Heading 4 Char"/>
     <w:basedOn w:val="DefaultParagraphFont"/>
     <w:link w:val="Heading4"/>
@@ -5311,7 +5104,7 @@
       <w:color w:val="2E74B5" w:themeColor="accent1" w:themeShade="BF"/>
     </w:rPr>
   </w:style>
-  <w:style w:type="character" w:styleId="Heading5Char" w:customStyle="1">
+  <w:style w:type="character" w:customStyle="1" w:styleId="Heading5Char">
     <w:name w:val="Heading 5 Char"/>
     <w:basedOn w:val="DefaultParagraphFont"/>
     <w:link w:val="Heading5"/>
@@ -5323,7 +5116,7 @@
       <w:color w:val="2E74B5" w:themeColor="accent1" w:themeShade="BF"/>
     </w:rPr>
   </w:style>
-  <w:style w:type="character" w:styleId="Heading6Char" w:customStyle="1">
+  <w:style w:type="character" w:customStyle="1" w:styleId="Heading6Char">
     <w:name w:val="Heading 6 Char"/>
     <w:basedOn w:val="DefaultParagraphFont"/>
     <w:link w:val="Heading6"/>
@@ -5337,7 +5130,7 @@
       <w:color w:val="595959" w:themeColor="text1" w:themeTint="A6"/>
     </w:rPr>
   </w:style>
-  <w:style w:type="character" w:styleId="Heading7Char" w:customStyle="1">
+  <w:style w:type="character" w:customStyle="1" w:styleId="Heading7Char">
     <w:name w:val="Heading 7 Char"/>
     <w:basedOn w:val="DefaultParagraphFont"/>
     <w:link w:val="Heading7"/>
@@ -5349,7 +5142,7 @@
       <w:color w:val="595959" w:themeColor="text1" w:themeTint="A6"/>
     </w:rPr>
   </w:style>
-  <w:style w:type="character" w:styleId="Heading8Char" w:customStyle="1">
+  <w:style w:type="character" w:customStyle="1" w:styleId="Heading8Char">
     <w:name w:val="Heading 8 Char"/>
     <w:basedOn w:val="DefaultParagraphFont"/>
     <w:link w:val="Heading8"/>
@@ -5363,7 +5156,7 @@
       <w:color w:val="272727" w:themeColor="text1" w:themeTint="D8"/>
     </w:rPr>
   </w:style>
-  <w:style w:type="character" w:styleId="Heading9Char" w:customStyle="1">
+  <w:style w:type="character" w:customStyle="1" w:styleId="Heading9Char">
     <w:name w:val="Heading 9 Char"/>
     <w:basedOn w:val="DefaultParagraphFont"/>
     <w:link w:val="Heading9"/>
@@ -5388,21 +5181,21 @@
       <w:contextualSpacing/>
     </w:pPr>
     <w:rPr>
-      <w:rFonts w:asciiTheme="majorHAnsi" w:hAnsiTheme="majorHAnsi" w:eastAsiaTheme="majorEastAsia" w:cstheme="majorBidi"/>
+      <w:rFonts w:asciiTheme="majorHAnsi" w:eastAsiaTheme="majorEastAsia" w:hAnsiTheme="majorHAnsi" w:cstheme="majorBidi"/>
       <w:spacing w:val="-10"/>
       <w:kern w:val="28"/>
       <w:sz w:val="56"/>
       <w:szCs w:val="56"/>
     </w:rPr>
   </w:style>
-  <w:style w:type="character" w:styleId="TitleChar" w:customStyle="1">
+  <w:style w:type="character" w:customStyle="1" w:styleId="TitleChar">
     <w:name w:val="Title Char"/>
     <w:basedOn w:val="DefaultParagraphFont"/>
     <w:link w:val="Title"/>
     <w:uiPriority w:val="10"/>
     <w:rsid w:val="006A47E9"/>
     <w:rPr>
-      <w:rFonts w:asciiTheme="majorHAnsi" w:hAnsiTheme="majorHAnsi" w:eastAsiaTheme="majorEastAsia" w:cstheme="majorBidi"/>
+      <w:rFonts w:asciiTheme="majorHAnsi" w:eastAsiaTheme="majorEastAsia" w:hAnsiTheme="majorHAnsi" w:cstheme="majorBidi"/>
       <w:spacing w:val="-10"/>
       <w:kern w:val="28"/>
       <w:sz w:val="56"/>
@@ -5430,7 +5223,7 @@
       <w:szCs w:val="28"/>
     </w:rPr>
   </w:style>
-  <w:style w:type="character" w:styleId="SubtitleChar" w:customStyle="1">
+  <w:style w:type="character" w:customStyle="1" w:styleId="SubtitleChar">
     <w:name w:val="Subtitle Char"/>
     <w:basedOn w:val="DefaultParagraphFont"/>
     <w:link w:val="Subtitle"/>
@@ -5462,7 +5255,7 @@
       <w:color w:val="404040" w:themeColor="text1" w:themeTint="BF"/>
     </w:rPr>
   </w:style>
-  <w:style w:type="character" w:styleId="QuoteChar" w:customStyle="1">
+  <w:style w:type="character" w:customStyle="1" w:styleId="QuoteChar">
     <w:name w:val="Quote Char"/>
     <w:basedOn w:val="DefaultParagraphFont"/>
     <w:link w:val="Quote"/>
@@ -5507,8 +5300,8 @@
     <w:rsid w:val="006A47E9"/>
     <w:pPr>
       <w:pBdr>
-        <w:top w:val="single" w:color="2E74B5" w:themeColor="accent1" w:themeShade="BF" w:sz="4" w:space="10"/>
-        <w:bottom w:val="single" w:color="2E74B5" w:themeColor="accent1" w:themeShade="BF" w:sz="4" w:space="10"/>
+        <w:top w:val="single" w:sz="4" w:space="10" w:color="2E74B5" w:themeColor="accent1" w:themeShade="BF"/>
+        <w:bottom w:val="single" w:sz="4" w:space="10" w:color="2E74B5" w:themeColor="accent1" w:themeShade="BF"/>
       </w:pBdr>
       <w:spacing w:before="360" w:after="360"/>
       <w:ind w:left="864" w:right="864"/>
@@ -5520,7 +5313,7 @@
       <w:color w:val="2E74B5" w:themeColor="accent1" w:themeShade="BF"/>
     </w:rPr>
   </w:style>
-  <w:style w:type="character" w:styleId="IntenseQuoteChar" w:customStyle="1">
+  <w:style w:type="character" w:customStyle="1" w:styleId="IntenseQuoteChar">
     <w:name w:val="Intense Quote Char"/>
     <w:basedOn w:val="DefaultParagraphFont"/>
     <w:link w:val="IntenseQuote"/>
@@ -5845,6 +5638,23 @@
 </file>
 
 <file path=customXml/item1.xml><?xml version="1.0" encoding="utf-8"?>
+<p:properties xmlns:p="http://schemas.microsoft.com/office/2006/metadata/properties" xmlns:xsi="http://www.w3.org/2001/XMLSchema-instance" xmlns:pc="http://schemas.microsoft.com/office/infopath/2007/PartnerControls">
+  <documentManagement>
+    <_activity xmlns="52b5c5f3-8b6f-4d9c-9bda-3243bb2aa8d1" xsi:nil="true"/>
+  </documentManagement>
+</p:properties>
+</file>
+
+<file path=customXml/item2.xml><?xml version="1.0" encoding="utf-8"?>
+<?mso-contentType ?>
+<FormTemplates xmlns="http://schemas.microsoft.com/sharepoint/v3/contenttype/forms">
+  <Display>DocumentLibraryForm</Display>
+  <Edit>DocumentLibraryForm</Edit>
+  <New>DocumentLibraryForm</New>
+</FormTemplates>
+</file>
+
+<file path=customXml/item3.xml><?xml version="1.0" encoding="utf-8"?>
 <ct:contentTypeSchema xmlns:ct="http://schemas.microsoft.com/office/2006/metadata/contentType" xmlns:ma="http://schemas.microsoft.com/office/2006/metadata/properties/metaAttributes" ct:_="" ma:_="" ma:contentTypeName="Document" ma:contentTypeID="0x010100E89BD2FF7241494A85A6AAA7AD9A58E4" ma:contentTypeVersion="15" ma:contentTypeDescription="Create a new document." ma:contentTypeScope="" ma:versionID="44caed7fdce8fb3cb1cb0bf8ade187ce">
   <xsd:schema xmlns:xsd="http://www.w3.org/2001/XMLSchema" xmlns:xs="http://www.w3.org/2001/XMLSchema" xmlns:p="http://schemas.microsoft.com/office/2006/metadata/properties" xmlns:ns3="52b5c5f3-8b6f-4d9c-9bda-3243bb2aa8d1" xmlns:ns4="aab36355-e6a5-4161-870e-c06e15086bce" targetNamespace="http://schemas.microsoft.com/office/2006/metadata/properties" ma:root="true" ma:fieldsID="67e6b409742ef55f7f1636ef054e23a0" ns3:_="" ns4:_="">
     <xsd:import namespace="52b5c5f3-8b6f-4d9c-9bda-3243bb2aa8d1"/>
@@ -6077,24 +5887,25 @@
 </ct:contentTypeSchema>
 </file>
 
-<file path=customXml/item2.xml><?xml version="1.0" encoding="utf-8"?>
-<?mso-contentType ?>
-<FormTemplates xmlns="http://schemas.microsoft.com/sharepoint/v3/contenttype/forms">
-  <Display>DocumentLibraryForm</Display>
-  <Edit>DocumentLibraryForm</Edit>
-  <New>DocumentLibraryForm</New>
-</FormTemplates>
+<file path=customXml/itemProps1.xml><?xml version="1.0" encoding="utf-8"?>
+<ds:datastoreItem xmlns:ds="http://schemas.openxmlformats.org/officeDocument/2006/customXml" ds:itemID="{BE760DAD-3F7B-49A4-A19A-7FD570EAEED3}">
+  <ds:schemaRefs>
+    <ds:schemaRef ds:uri="http://schemas.microsoft.com/office/2006/metadata/properties"/>
+    <ds:schemaRef ds:uri="http://schemas.microsoft.com/office/infopath/2007/PartnerControls"/>
+    <ds:schemaRef ds:uri="52b5c5f3-8b6f-4d9c-9bda-3243bb2aa8d1"/>
+  </ds:schemaRefs>
+</ds:datastoreItem>
 </file>
 
-<file path=customXml/item3.xml><?xml version="1.0" encoding="utf-8"?>
-<p:properties xmlns:p="http://schemas.microsoft.com/office/2006/metadata/properties" xmlns:xsi="http://www.w3.org/2001/XMLSchema-instance" xmlns:pc="http://schemas.microsoft.com/office/infopath/2007/PartnerControls">
-  <documentManagement>
-    <_activity xmlns="52b5c5f3-8b6f-4d9c-9bda-3243bb2aa8d1" xsi:nil="true"/>
-  </documentManagement>
-</p:properties>
+<file path=customXml/itemProps2.xml><?xml version="1.0" encoding="utf-8"?>
+<ds:datastoreItem xmlns:ds="http://schemas.openxmlformats.org/officeDocument/2006/customXml" ds:itemID="{D6812F80-D66C-4984-802C-0F164D80A0D0}">
+  <ds:schemaRefs>
+    <ds:schemaRef ds:uri="http://schemas.microsoft.com/sharepoint/v3/contenttype/forms"/>
+  </ds:schemaRefs>
+</ds:datastoreItem>
 </file>
 
-<file path=customXml/itemProps1.xml><?xml version="1.0" encoding="utf-8"?>
+<file path=customXml/itemProps3.xml><?xml version="1.0" encoding="utf-8"?>
 <ds:datastoreItem xmlns:ds="http://schemas.openxmlformats.org/officeDocument/2006/customXml" ds:itemID="{4E3BB02D-55A2-42E0-9F6D-F8C06B991AA4}">
   <ds:schemaRefs>
     <ds:schemaRef ds:uri="http://schemas.microsoft.com/office/2006/metadata/contentType"/>
@@ -6111,22 +5922,4 @@
     <ds:schemaRef ds:uri="http://schemas.microsoft.com/internal/obd"/>
   </ds:schemaRefs>
 </ds:datastoreItem>
-</file>
-
-<file path=customXml/itemProps2.xml><?xml version="1.0" encoding="utf-8"?>
-<ds:datastoreItem xmlns:ds="http://schemas.openxmlformats.org/officeDocument/2006/customXml" ds:itemID="{D6812F80-D66C-4984-802C-0F164D80A0D0}">
-  <ds:schemaRefs>
-    <ds:schemaRef ds:uri="http://schemas.microsoft.com/sharepoint/v3/contenttype/forms"/>
-  </ds:schemaRefs>
-</ds:datastoreItem>
-</file>
-
-<file path=customXml/itemProps3.xml><?xml version="1.0" encoding="utf-8"?>
-<ds:datastoreItem xmlns:ds="http://schemas.openxmlformats.org/officeDocument/2006/customXml" ds:itemID="{BE760DAD-3F7B-49A4-A19A-7FD570EAEED3}">
-  <ds:schemaRefs>
-    <ds:schemaRef ds:uri="http://schemas.microsoft.com/office/2006/metadata/properties"/>
-    <ds:schemaRef ds:uri="http://schemas.microsoft.com/office/infopath/2007/PartnerControls"/>
-    <ds:schemaRef ds:uri="52b5c5f3-8b6f-4d9c-9bda-3243bb2aa8d1"/>
-  </ds:schemaRefs>
-</ds:datastoreItem>
 </file>
</xml_diff>